<commit_message>
Mới cúp điện, up lại cho chắc, không biết có mất mát gì không
</commit_message>
<xml_diff>
--- a/doc/0812611/TaiLieuThietKe.docx
+++ b/doc/0812611/TaiLieuThietKe.docx
@@ -344,33 +344,9 @@
               <w:snapToGrid w:val="0"/>
               <w:spacing w:line="360" w:lineRule="auto"/>
               <w:jc w:val="center"/>
-              <w:rPr>
-                <w:lang/>
-              </w:rPr>
-            </w:pPr>
-            <w:r>
-              <w:rPr>
-                <w:lang/>
-              </w:rPr>
-              <w:t xml:space="preserve">Ngày </w:t>
-            </w:r>
-            <w:r>
-              <w:rPr>
-                <w:lang/>
-              </w:rPr>
-              <w:t xml:space="preserve">28 </w:t>
-            </w:r>
-            <w:r>
-              <w:rPr>
-                <w:lang/>
-              </w:rPr>
-              <w:t xml:space="preserve"> tháng </w:t>
-            </w:r>
-            <w:r>
-              <w:rPr>
-                <w:lang/>
-              </w:rPr>
-              <w:t>04 năm 2011</w:t>
+            </w:pPr>
+            <w:r>
+              <w:t>Ngày 28  tháng 04 năm 2011</w:t>
             </w:r>
           </w:p>
           <w:p>
@@ -384,9 +360,6 @@
               </w:rPr>
             </w:pPr>
             <w:r>
-              <w:rPr>
-                <w:lang/>
-              </w:rPr>
               <w:t>Nhóm T3V</w:t>
             </w:r>
           </w:p>
@@ -405,44 +378,14 @@
               <w:snapToGrid w:val="0"/>
               <w:spacing w:line="360" w:lineRule="auto"/>
               <w:jc w:val="center"/>
-              <w:rPr>
-                <w:lang/>
-              </w:rPr>
-            </w:pPr>
-            <w:r>
-              <w:rPr>
-                <w:lang/>
-              </w:rPr>
-              <w:t xml:space="preserve">Ngày </w:t>
-            </w:r>
-            <w:r>
-              <w:rPr>
-                <w:lang/>
-              </w:rPr>
-              <w:t xml:space="preserve">07 </w:t>
-            </w:r>
-            <w:r>
-              <w:rPr>
-                <w:lang/>
-              </w:rPr>
-              <w:t xml:space="preserve"> tháng </w:t>
-            </w:r>
-            <w:r>
-              <w:rPr>
-                <w:lang/>
-              </w:rPr>
-              <w:t>0</w:t>
-            </w:r>
-            <w:r>
-              <w:rPr>
-                <w:lang/>
-              </w:rPr>
+            </w:pPr>
+            <w:r>
+              <w:t>Ngày 07  tháng 0</w:t>
+            </w:r>
+            <w:r>
               <w:t>5</w:t>
             </w:r>
             <w:r>
-              <w:rPr>
-                <w:lang/>
-              </w:rPr>
               <w:t xml:space="preserve"> năm 2011</w:t>
             </w:r>
           </w:p>
@@ -457,9 +400,6 @@
               </w:rPr>
             </w:pPr>
             <w:r>
-              <w:rPr>
-                <w:lang/>
-              </w:rPr>
               <w:t>Nhóm T3V</w:t>
             </w:r>
           </w:p>
@@ -479,44 +419,14 @@
               <w:snapToGrid w:val="0"/>
               <w:spacing w:line="360" w:lineRule="auto"/>
               <w:jc w:val="center"/>
-              <w:rPr>
-                <w:lang/>
-              </w:rPr>
-            </w:pPr>
-            <w:r>
-              <w:rPr>
-                <w:lang/>
-              </w:rPr>
-              <w:t xml:space="preserve">Ngày </w:t>
-            </w:r>
-            <w:r>
-              <w:rPr>
-                <w:lang/>
-              </w:rPr>
-              <w:t xml:space="preserve">08 </w:t>
-            </w:r>
-            <w:r>
-              <w:rPr>
-                <w:lang/>
-              </w:rPr>
-              <w:t xml:space="preserve"> tháng </w:t>
-            </w:r>
-            <w:r>
-              <w:rPr>
-                <w:lang/>
-              </w:rPr>
-              <w:t>0</w:t>
-            </w:r>
-            <w:r>
-              <w:rPr>
-                <w:lang/>
-              </w:rPr>
+            </w:pPr>
+            <w:r>
+              <w:t>Ngày 08  tháng 0</w:t>
+            </w:r>
+            <w:r>
               <w:t>5</w:t>
             </w:r>
             <w:r>
-              <w:rPr>
-                <w:lang/>
-              </w:rPr>
               <w:t xml:space="preserve"> năm 2011</w:t>
             </w:r>
           </w:p>
@@ -528,9 +438,6 @@
               <w:jc w:val="center"/>
             </w:pPr>
             <w:r>
-              <w:rPr>
-                <w:lang/>
-              </w:rPr>
               <w:t>Nhóm T3V</w:t>
             </w:r>
           </w:p>
@@ -555,6 +462,9 @@
         <w:pStyle w:val="TOCEntry"/>
         <w:spacing w:line="24" w:lineRule="atLeast"/>
         <w:jc w:val="center"/>
+        <w:rPr>
+          <w:rFonts w:ascii="Times New Roman" w:hAnsi="Times New Roman"/>
+        </w:rPr>
       </w:pPr>
     </w:p>
     <w:p>
@@ -562,14 +472,23 @@
         <w:pStyle w:val="TOCEntry"/>
         <w:spacing w:line="24" w:lineRule="atLeast"/>
         <w:jc w:val="center"/>
-      </w:pPr>
-      <w:r>
+        <w:rPr>
+          <w:rFonts w:ascii="Times New Roman" w:hAnsi="Times New Roman"/>
+        </w:rPr>
+      </w:pPr>
+      <w:r>
+        <w:rPr>
+          <w:rFonts w:ascii="Times New Roman" w:hAnsi="Times New Roman"/>
+        </w:rPr>
         <w:br w:type="page"/>
       </w:r>
       <w:bookmarkStart w:id="1" w:name="_Toc291347224"/>
       <w:bookmarkStart w:id="2" w:name="_Toc291348484"/>
       <w:bookmarkStart w:id="3" w:name="_Toc291777041"/>
       <w:r>
+        <w:rPr>
+          <w:rFonts w:ascii="Times New Roman" w:hAnsi="Times New Roman"/>
+        </w:rPr>
         <w:lastRenderedPageBreak/>
         <w:t>Mục lục</w:t>
       </w:r>
@@ -581,7 +500,7 @@
       <w:pPr>
         <w:pStyle w:val="TOC1"/>
         <w:rPr>
-          <w:rFonts w:asciiTheme="minorHAnsi" w:eastAsiaTheme="minorEastAsia" w:hAnsiTheme="minorHAnsi" w:cstheme="minorBidi"/>
+          <w:rFonts w:eastAsiaTheme="minorEastAsia"/>
           <w:sz w:val="22"/>
           <w:szCs w:val="22"/>
         </w:rPr>
@@ -630,7 +549,7 @@
       <w:pPr>
         <w:pStyle w:val="TOC1"/>
         <w:rPr>
-          <w:rFonts w:asciiTheme="minorHAnsi" w:eastAsiaTheme="minorEastAsia" w:hAnsiTheme="minorHAnsi" w:cstheme="minorBidi"/>
+          <w:rFonts w:eastAsiaTheme="minorEastAsia"/>
           <w:sz w:val="22"/>
           <w:szCs w:val="22"/>
         </w:rPr>
@@ -640,7 +559,7 @@
       </w:r>
       <w:r>
         <w:rPr>
-          <w:rFonts w:asciiTheme="minorHAnsi" w:eastAsiaTheme="minorEastAsia" w:hAnsiTheme="minorHAnsi" w:cstheme="minorBidi"/>
+          <w:rFonts w:eastAsiaTheme="minorEastAsia"/>
           <w:sz w:val="22"/>
           <w:szCs w:val="22"/>
         </w:rPr>
@@ -672,7 +591,7 @@
       <w:pPr>
         <w:pStyle w:val="TOC2"/>
         <w:rPr>
-          <w:rFonts w:asciiTheme="minorHAnsi" w:eastAsiaTheme="minorEastAsia" w:hAnsiTheme="minorHAnsi" w:cstheme="minorBidi"/>
+          <w:rFonts w:eastAsiaTheme="minorEastAsia"/>
           <w:sz w:val="22"/>
           <w:szCs w:val="22"/>
         </w:rPr>
@@ -682,7 +601,7 @@
       </w:r>
       <w:r>
         <w:rPr>
-          <w:rFonts w:asciiTheme="minorHAnsi" w:eastAsiaTheme="minorEastAsia" w:hAnsiTheme="minorHAnsi" w:cstheme="minorBidi"/>
+          <w:rFonts w:eastAsiaTheme="minorEastAsia"/>
           <w:sz w:val="22"/>
           <w:szCs w:val="22"/>
         </w:rPr>
@@ -714,7 +633,7 @@
       <w:pPr>
         <w:pStyle w:val="TOC2"/>
         <w:rPr>
-          <w:rFonts w:asciiTheme="minorHAnsi" w:eastAsiaTheme="minorEastAsia" w:hAnsiTheme="minorHAnsi" w:cstheme="minorBidi"/>
+          <w:rFonts w:eastAsiaTheme="minorEastAsia"/>
           <w:sz w:val="22"/>
           <w:szCs w:val="22"/>
         </w:rPr>
@@ -724,7 +643,7 @@
       </w:r>
       <w:r>
         <w:rPr>
-          <w:rFonts w:asciiTheme="minorHAnsi" w:eastAsiaTheme="minorEastAsia" w:hAnsiTheme="minorHAnsi" w:cstheme="minorBidi"/>
+          <w:rFonts w:eastAsiaTheme="minorEastAsia"/>
           <w:sz w:val="22"/>
           <w:szCs w:val="22"/>
         </w:rPr>
@@ -756,7 +675,7 @@
       <w:pPr>
         <w:pStyle w:val="TOC2"/>
         <w:rPr>
-          <w:rFonts w:asciiTheme="minorHAnsi" w:eastAsiaTheme="minorEastAsia" w:hAnsiTheme="minorHAnsi" w:cstheme="minorBidi"/>
+          <w:rFonts w:eastAsiaTheme="minorEastAsia"/>
           <w:sz w:val="22"/>
           <w:szCs w:val="22"/>
         </w:rPr>
@@ -766,7 +685,7 @@
       </w:r>
       <w:r>
         <w:rPr>
-          <w:rFonts w:asciiTheme="minorHAnsi" w:eastAsiaTheme="minorEastAsia" w:hAnsiTheme="minorHAnsi" w:cstheme="minorBidi"/>
+          <w:rFonts w:eastAsiaTheme="minorEastAsia"/>
           <w:sz w:val="22"/>
           <w:szCs w:val="22"/>
         </w:rPr>
@@ -798,7 +717,7 @@
       <w:pPr>
         <w:pStyle w:val="TOC2"/>
         <w:rPr>
-          <w:rFonts w:asciiTheme="minorHAnsi" w:eastAsiaTheme="minorEastAsia" w:hAnsiTheme="minorHAnsi" w:cstheme="minorBidi"/>
+          <w:rFonts w:eastAsiaTheme="minorEastAsia"/>
           <w:sz w:val="22"/>
           <w:szCs w:val="22"/>
         </w:rPr>
@@ -808,7 +727,7 @@
       </w:r>
       <w:r>
         <w:rPr>
-          <w:rFonts w:asciiTheme="minorHAnsi" w:eastAsiaTheme="minorEastAsia" w:hAnsiTheme="minorHAnsi" w:cstheme="minorBidi"/>
+          <w:rFonts w:eastAsiaTheme="minorEastAsia"/>
           <w:sz w:val="22"/>
           <w:szCs w:val="22"/>
         </w:rPr>
@@ -840,7 +759,7 @@
       <w:pPr>
         <w:pStyle w:val="TOC2"/>
         <w:rPr>
-          <w:rFonts w:asciiTheme="minorHAnsi" w:eastAsiaTheme="minorEastAsia" w:hAnsiTheme="minorHAnsi" w:cstheme="minorBidi"/>
+          <w:rFonts w:eastAsiaTheme="minorEastAsia"/>
           <w:sz w:val="22"/>
           <w:szCs w:val="22"/>
         </w:rPr>
@@ -850,7 +769,7 @@
       </w:r>
       <w:r>
         <w:rPr>
-          <w:rFonts w:asciiTheme="minorHAnsi" w:eastAsiaTheme="minorEastAsia" w:hAnsiTheme="minorHAnsi" w:cstheme="minorBidi"/>
+          <w:rFonts w:eastAsiaTheme="minorEastAsia"/>
           <w:sz w:val="22"/>
           <w:szCs w:val="22"/>
         </w:rPr>
@@ -882,7 +801,7 @@
       <w:pPr>
         <w:pStyle w:val="TOC1"/>
         <w:rPr>
-          <w:rFonts w:asciiTheme="minorHAnsi" w:eastAsiaTheme="minorEastAsia" w:hAnsiTheme="minorHAnsi" w:cstheme="minorBidi"/>
+          <w:rFonts w:eastAsiaTheme="minorEastAsia"/>
           <w:sz w:val="22"/>
           <w:szCs w:val="22"/>
         </w:rPr>
@@ -892,7 +811,7 @@
       </w:r>
       <w:r>
         <w:rPr>
-          <w:rFonts w:asciiTheme="minorHAnsi" w:eastAsiaTheme="minorEastAsia" w:hAnsiTheme="minorHAnsi" w:cstheme="minorBidi"/>
+          <w:rFonts w:eastAsiaTheme="minorEastAsia"/>
           <w:sz w:val="22"/>
           <w:szCs w:val="22"/>
         </w:rPr>
@@ -924,7 +843,7 @@
       <w:pPr>
         <w:pStyle w:val="TOC2"/>
         <w:rPr>
-          <w:rFonts w:asciiTheme="minorHAnsi" w:eastAsiaTheme="minorEastAsia" w:hAnsiTheme="minorHAnsi" w:cstheme="minorBidi"/>
+          <w:rFonts w:eastAsiaTheme="minorEastAsia"/>
           <w:sz w:val="22"/>
           <w:szCs w:val="22"/>
         </w:rPr>
@@ -934,7 +853,7 @@
       </w:r>
       <w:r>
         <w:rPr>
-          <w:rFonts w:asciiTheme="minorHAnsi" w:eastAsiaTheme="minorEastAsia" w:hAnsiTheme="minorHAnsi" w:cstheme="minorBidi"/>
+          <w:rFonts w:eastAsiaTheme="minorEastAsia"/>
           <w:sz w:val="22"/>
           <w:szCs w:val="22"/>
         </w:rPr>
@@ -966,7 +885,7 @@
       <w:pPr>
         <w:pStyle w:val="TOC2"/>
         <w:rPr>
-          <w:rFonts w:asciiTheme="minorHAnsi" w:eastAsiaTheme="minorEastAsia" w:hAnsiTheme="minorHAnsi" w:cstheme="minorBidi"/>
+          <w:rFonts w:eastAsiaTheme="minorEastAsia"/>
           <w:sz w:val="22"/>
           <w:szCs w:val="22"/>
         </w:rPr>
@@ -976,7 +895,7 @@
       </w:r>
       <w:r>
         <w:rPr>
-          <w:rFonts w:asciiTheme="minorHAnsi" w:eastAsiaTheme="minorEastAsia" w:hAnsiTheme="minorHAnsi" w:cstheme="minorBidi"/>
+          <w:rFonts w:eastAsiaTheme="minorEastAsia"/>
           <w:sz w:val="22"/>
           <w:szCs w:val="22"/>
         </w:rPr>
@@ -1008,7 +927,7 @@
       <w:pPr>
         <w:pStyle w:val="TOC1"/>
         <w:rPr>
-          <w:rFonts w:asciiTheme="minorHAnsi" w:eastAsiaTheme="minorEastAsia" w:hAnsiTheme="minorHAnsi" w:cstheme="minorBidi"/>
+          <w:rFonts w:eastAsiaTheme="minorEastAsia"/>
           <w:sz w:val="22"/>
           <w:szCs w:val="22"/>
         </w:rPr>
@@ -1018,7 +937,7 @@
       </w:r>
       <w:r>
         <w:rPr>
-          <w:rFonts w:asciiTheme="minorHAnsi" w:eastAsiaTheme="minorEastAsia" w:hAnsiTheme="minorHAnsi" w:cstheme="minorBidi"/>
+          <w:rFonts w:eastAsiaTheme="minorEastAsia"/>
           <w:sz w:val="22"/>
           <w:szCs w:val="22"/>
         </w:rPr>
@@ -1050,7 +969,7 @@
       <w:pPr>
         <w:pStyle w:val="TOC2"/>
         <w:rPr>
-          <w:rFonts w:asciiTheme="minorHAnsi" w:eastAsiaTheme="minorEastAsia" w:hAnsiTheme="minorHAnsi" w:cstheme="minorBidi"/>
+          <w:rFonts w:eastAsiaTheme="minorEastAsia"/>
           <w:sz w:val="22"/>
           <w:szCs w:val="22"/>
         </w:rPr>
@@ -1060,7 +979,7 @@
       </w:r>
       <w:r>
         <w:rPr>
-          <w:rFonts w:asciiTheme="minorHAnsi" w:eastAsiaTheme="minorEastAsia" w:hAnsiTheme="minorHAnsi" w:cstheme="minorBidi"/>
+          <w:rFonts w:eastAsiaTheme="minorEastAsia"/>
           <w:sz w:val="22"/>
           <w:szCs w:val="22"/>
         </w:rPr>
@@ -1092,7 +1011,7 @@
       <w:pPr>
         <w:pStyle w:val="TOC2"/>
         <w:rPr>
-          <w:rFonts w:asciiTheme="minorHAnsi" w:eastAsiaTheme="minorEastAsia" w:hAnsiTheme="minorHAnsi" w:cstheme="minorBidi"/>
+          <w:rFonts w:eastAsiaTheme="minorEastAsia"/>
           <w:sz w:val="22"/>
           <w:szCs w:val="22"/>
         </w:rPr>
@@ -1102,7 +1021,7 @@
       </w:r>
       <w:r>
         <w:rPr>
-          <w:rFonts w:asciiTheme="minorHAnsi" w:eastAsiaTheme="minorEastAsia" w:hAnsiTheme="minorHAnsi" w:cstheme="minorBidi"/>
+          <w:rFonts w:eastAsiaTheme="minorEastAsia"/>
           <w:sz w:val="22"/>
           <w:szCs w:val="22"/>
         </w:rPr>
@@ -1134,7 +1053,7 @@
       <w:pPr>
         <w:pStyle w:val="TOC1"/>
         <w:rPr>
-          <w:rFonts w:asciiTheme="minorHAnsi" w:eastAsiaTheme="minorEastAsia" w:hAnsiTheme="minorHAnsi" w:cstheme="minorBidi"/>
+          <w:rFonts w:eastAsiaTheme="minorEastAsia"/>
           <w:sz w:val="22"/>
           <w:szCs w:val="22"/>
         </w:rPr>
@@ -1144,7 +1063,7 @@
       </w:r>
       <w:r>
         <w:rPr>
-          <w:rFonts w:asciiTheme="minorHAnsi" w:eastAsiaTheme="minorEastAsia" w:hAnsiTheme="minorHAnsi" w:cstheme="minorBidi"/>
+          <w:rFonts w:eastAsiaTheme="minorEastAsia"/>
           <w:sz w:val="22"/>
           <w:szCs w:val="22"/>
         </w:rPr>
@@ -1176,7 +1095,7 @@
       <w:pPr>
         <w:pStyle w:val="TOC2"/>
         <w:rPr>
-          <w:rFonts w:asciiTheme="minorHAnsi" w:eastAsiaTheme="minorEastAsia" w:hAnsiTheme="minorHAnsi" w:cstheme="minorBidi"/>
+          <w:rFonts w:eastAsiaTheme="minorEastAsia"/>
           <w:sz w:val="22"/>
           <w:szCs w:val="22"/>
         </w:rPr>
@@ -1186,7 +1105,7 @@
       </w:r>
       <w:r>
         <w:rPr>
-          <w:rFonts w:asciiTheme="minorHAnsi" w:eastAsiaTheme="minorEastAsia" w:hAnsiTheme="minorHAnsi" w:cstheme="minorBidi"/>
+          <w:rFonts w:eastAsiaTheme="minorEastAsia"/>
           <w:sz w:val="22"/>
           <w:szCs w:val="22"/>
         </w:rPr>
@@ -1220,7 +1139,7 @@
       <w:pPr>
         <w:pStyle w:val="TOC2"/>
         <w:rPr>
-          <w:rFonts w:asciiTheme="minorHAnsi" w:eastAsiaTheme="minorEastAsia" w:hAnsiTheme="minorHAnsi" w:cstheme="minorBidi"/>
+          <w:rFonts w:eastAsiaTheme="minorEastAsia"/>
           <w:sz w:val="22"/>
           <w:szCs w:val="22"/>
         </w:rPr>
@@ -1230,7 +1149,7 @@
       </w:r>
       <w:r>
         <w:rPr>
-          <w:rFonts w:asciiTheme="minorHAnsi" w:eastAsiaTheme="minorEastAsia" w:hAnsiTheme="minorHAnsi" w:cstheme="minorBidi"/>
+          <w:rFonts w:eastAsiaTheme="minorEastAsia"/>
           <w:sz w:val="22"/>
           <w:szCs w:val="22"/>
         </w:rPr>
@@ -1262,7 +1181,7 @@
       <w:pPr>
         <w:pStyle w:val="TOC2"/>
         <w:rPr>
-          <w:rFonts w:asciiTheme="minorHAnsi" w:eastAsiaTheme="minorEastAsia" w:hAnsiTheme="minorHAnsi" w:cstheme="minorBidi"/>
+          <w:rFonts w:eastAsiaTheme="minorEastAsia"/>
           <w:sz w:val="22"/>
           <w:szCs w:val="22"/>
         </w:rPr>
@@ -1272,7 +1191,7 @@
       </w:r>
       <w:r>
         <w:rPr>
-          <w:rFonts w:asciiTheme="minorHAnsi" w:eastAsiaTheme="minorEastAsia" w:hAnsiTheme="minorHAnsi" w:cstheme="minorBidi"/>
+          <w:rFonts w:eastAsiaTheme="minorEastAsia"/>
           <w:sz w:val="22"/>
           <w:szCs w:val="22"/>
         </w:rPr>
@@ -1304,7 +1223,7 @@
       <w:pPr>
         <w:pStyle w:val="TOC3"/>
         <w:rPr>
-          <w:rFonts w:asciiTheme="minorHAnsi" w:eastAsiaTheme="minorEastAsia" w:hAnsiTheme="minorHAnsi" w:cstheme="minorBidi"/>
+          <w:rFonts w:eastAsiaTheme="minorEastAsia"/>
           <w:noProof/>
           <w:sz w:val="22"/>
           <w:szCs w:val="22"/>
@@ -1319,7 +1238,7 @@
       </w:r>
       <w:r>
         <w:rPr>
-          <w:rFonts w:asciiTheme="minorHAnsi" w:eastAsiaTheme="minorEastAsia" w:hAnsiTheme="minorHAnsi" w:cstheme="minorBidi"/>
+          <w:rFonts w:eastAsiaTheme="minorEastAsia"/>
           <w:noProof/>
           <w:sz w:val="22"/>
           <w:szCs w:val="22"/>
@@ -1378,7 +1297,7 @@
       <w:pPr>
         <w:pStyle w:val="TOC1"/>
         <w:rPr>
-          <w:rFonts w:asciiTheme="minorHAnsi" w:eastAsiaTheme="minorEastAsia" w:hAnsiTheme="minorHAnsi" w:cstheme="minorBidi"/>
+          <w:rFonts w:eastAsiaTheme="minorEastAsia"/>
           <w:sz w:val="22"/>
           <w:szCs w:val="22"/>
         </w:rPr>
@@ -1388,7 +1307,7 @@
       </w:r>
       <w:r>
         <w:rPr>
-          <w:rFonts w:asciiTheme="minorHAnsi" w:eastAsiaTheme="minorEastAsia" w:hAnsiTheme="minorHAnsi" w:cstheme="minorBidi"/>
+          <w:rFonts w:eastAsiaTheme="minorEastAsia"/>
           <w:sz w:val="22"/>
           <w:szCs w:val="22"/>
         </w:rPr>
@@ -1420,7 +1339,7 @@
       <w:pPr>
         <w:pStyle w:val="TOC2"/>
         <w:rPr>
-          <w:rFonts w:asciiTheme="minorHAnsi" w:eastAsiaTheme="minorEastAsia" w:hAnsiTheme="minorHAnsi" w:cstheme="minorBidi"/>
+          <w:rFonts w:eastAsiaTheme="minorEastAsia"/>
           <w:sz w:val="22"/>
           <w:szCs w:val="22"/>
         </w:rPr>
@@ -1430,7 +1349,7 @@
       </w:r>
       <w:r>
         <w:rPr>
-          <w:rFonts w:asciiTheme="minorHAnsi" w:eastAsiaTheme="minorEastAsia" w:hAnsiTheme="minorHAnsi" w:cstheme="minorBidi"/>
+          <w:rFonts w:eastAsiaTheme="minorEastAsia"/>
           <w:sz w:val="22"/>
           <w:szCs w:val="22"/>
         </w:rPr>
@@ -1462,7 +1381,7 @@
       <w:pPr>
         <w:pStyle w:val="TOC2"/>
         <w:rPr>
-          <w:rFonts w:asciiTheme="minorHAnsi" w:eastAsiaTheme="minorEastAsia" w:hAnsiTheme="minorHAnsi" w:cstheme="minorBidi"/>
+          <w:rFonts w:eastAsiaTheme="minorEastAsia"/>
           <w:sz w:val="22"/>
           <w:szCs w:val="22"/>
         </w:rPr>
@@ -1472,7 +1391,7 @@
       </w:r>
       <w:r>
         <w:rPr>
-          <w:rFonts w:asciiTheme="minorHAnsi" w:eastAsiaTheme="minorEastAsia" w:hAnsiTheme="minorHAnsi" w:cstheme="minorBidi"/>
+          <w:rFonts w:eastAsiaTheme="minorEastAsia"/>
           <w:sz w:val="22"/>
           <w:szCs w:val="22"/>
         </w:rPr>
@@ -1504,7 +1423,7 @@
       <w:pPr>
         <w:pStyle w:val="TOC2"/>
         <w:rPr>
-          <w:rFonts w:asciiTheme="minorHAnsi" w:eastAsiaTheme="minorEastAsia" w:hAnsiTheme="minorHAnsi" w:cstheme="minorBidi"/>
+          <w:rFonts w:eastAsiaTheme="minorEastAsia"/>
           <w:sz w:val="22"/>
           <w:szCs w:val="22"/>
         </w:rPr>
@@ -1514,7 +1433,7 @@
       </w:r>
       <w:r>
         <w:rPr>
-          <w:rFonts w:asciiTheme="minorHAnsi" w:eastAsiaTheme="minorEastAsia" w:hAnsiTheme="minorHAnsi" w:cstheme="minorBidi"/>
+          <w:rFonts w:eastAsiaTheme="minorEastAsia"/>
           <w:sz w:val="22"/>
           <w:szCs w:val="22"/>
         </w:rPr>
@@ -1546,7 +1465,7 @@
       <w:pPr>
         <w:pStyle w:val="TOC3"/>
         <w:rPr>
-          <w:rFonts w:asciiTheme="minorHAnsi" w:eastAsiaTheme="minorEastAsia" w:hAnsiTheme="minorHAnsi" w:cstheme="minorBidi"/>
+          <w:rFonts w:eastAsiaTheme="minorEastAsia"/>
           <w:noProof/>
           <w:sz w:val="22"/>
           <w:szCs w:val="22"/>
@@ -1561,7 +1480,7 @@
       </w:r>
       <w:r>
         <w:rPr>
-          <w:rFonts w:asciiTheme="minorHAnsi" w:eastAsiaTheme="minorEastAsia" w:hAnsiTheme="minorHAnsi" w:cstheme="minorBidi"/>
+          <w:rFonts w:eastAsiaTheme="minorEastAsia"/>
           <w:noProof/>
           <w:sz w:val="22"/>
           <w:szCs w:val="22"/>
@@ -1622,6 +1541,7 @@
         <w:spacing w:line="24" w:lineRule="atLeast"/>
         <w:jc w:val="left"/>
         <w:rPr>
+          <w:rFonts w:ascii="Times New Roman" w:hAnsi="Times New Roman"/>
           <w:b w:val="0"/>
           <w:noProof/>
           <w:sz w:val="28"/>
@@ -1700,7 +1620,7 @@
           <w:sz w:val="26"/>
           <w:szCs w:val="26"/>
         </w:rPr>
-        <w:t>[</w:t>
+        <w:t xml:space="preserve">Cung cấp những thông tin cơ bản về </w:t>
       </w:r>
       <w:r>
         <w:rPr>
@@ -1708,7 +1628,7 @@
           <w:sz w:val="26"/>
           <w:szCs w:val="26"/>
         </w:rPr>
-        <w:t>Mục tiêu của tài liệu…</w:t>
+        <w:t>thiết kế của chương</w:t>
       </w:r>
       <w:r>
         <w:rPr>
@@ -1716,7 +1636,7 @@
           <w:sz w:val="26"/>
           <w:szCs w:val="26"/>
         </w:rPr>
-        <w:t>]</w:t>
+        <w:t xml:space="preserve"> trình. </w:t>
       </w:r>
     </w:p>
     <w:p>
@@ -1755,7 +1675,7 @@
           <w:sz w:val="26"/>
           <w:szCs w:val="26"/>
         </w:rPr>
-        <w:t>[</w:t>
+        <w:t xml:space="preserve">Tài liệu mô tả </w:t>
       </w:r>
       <w:r>
         <w:rPr>
@@ -1763,7 +1683,7 @@
           <w:sz w:val="26"/>
           <w:szCs w:val="26"/>
         </w:rPr>
-        <w:t>Phạm vi mô tả của tài liệu này…</w:t>
+        <w:t xml:space="preserve">tổng quát </w:t>
       </w:r>
       <w:r>
         <w:rPr>
@@ -1771,7 +1691,47 @@
           <w:sz w:val="26"/>
           <w:szCs w:val="26"/>
         </w:rPr>
-        <w:t>]</w:t>
+        <w:t>về kiến trúc</w:t>
+      </w:r>
+      <w:r>
+        <w:rPr>
+          <w:i/>
+          <w:sz w:val="26"/>
+          <w:szCs w:val="26"/>
+        </w:rPr>
+        <w:t xml:space="preserve">, </w:t>
+      </w:r>
+      <w:r>
+        <w:rPr>
+          <w:i/>
+          <w:sz w:val="26"/>
+          <w:szCs w:val="26"/>
+        </w:rPr>
+        <w:t>dữ liệu</w:t>
+      </w:r>
+      <w:r>
+        <w:rPr>
+          <w:i/>
+          <w:sz w:val="26"/>
+          <w:szCs w:val="26"/>
+        </w:rPr>
+        <w:t xml:space="preserve"> và sơ đồ lớp</w:t>
+      </w:r>
+      <w:r>
+        <w:rPr>
+          <w:i/>
+          <w:sz w:val="26"/>
+          <w:szCs w:val="26"/>
+        </w:rPr>
+        <w:t xml:space="preserve"> của chương trình</w:t>
+      </w:r>
+      <w:r>
+        <w:rPr>
+          <w:i/>
+          <w:sz w:val="26"/>
+          <w:szCs w:val="26"/>
+        </w:rPr>
+        <w:t>.</w:t>
       </w:r>
     </w:p>
     <w:p>
@@ -1803,7 +1763,15 @@
           <w:sz w:val="26"/>
           <w:szCs w:val="26"/>
         </w:rPr>
-        <w:t>[Tài liệu tham khảo…]</w:t>
+        <w:t>Slides bài giảng của thầy Nguyễn Minh Huy</w:t>
+      </w:r>
+      <w:r>
+        <w:rPr>
+          <w:i/>
+          <w:sz w:val="26"/>
+          <w:szCs w:val="26"/>
+        </w:rPr>
+        <w:t>.</w:t>
       </w:r>
     </w:p>
     <w:p>
@@ -1822,97 +1790,10 @@
     </w:p>
     <w:p>
       <w:pPr>
-        <w:widowControl w:val="0"/>
-        <w:tabs>
-          <w:tab w:val="left" w:pos="900"/>
-          <w:tab w:val="left" w:pos="2520"/>
-        </w:tabs>
-        <w:suppressAutoHyphens/>
-        <w:spacing w:line="360" w:lineRule="auto"/>
-        <w:ind w:left="540"/>
-        <w:jc w:val="both"/>
-        <w:rPr>
-          <w:i/>
-          <w:sz w:val="26"/>
-          <w:szCs w:val="26"/>
-        </w:rPr>
-      </w:pPr>
-      <w:r>
-        <w:rPr>
-          <w:i/>
-          <w:sz w:val="26"/>
-          <w:szCs w:val="26"/>
-        </w:rPr>
-        <w:t>[KH</w:t>
-      </w:r>
-      <w:r>
-        <w:rPr>
-          <w:i/>
-          <w:sz w:val="26"/>
-          <w:szCs w:val="26"/>
-        </w:rPr>
-        <w:tab/>
-      </w:r>
-      <w:r>
-        <w:rPr>
-          <w:i/>
-          <w:sz w:val="26"/>
-          <w:szCs w:val="26"/>
-        </w:rPr>
-        <w:tab/>
-        <w:t>Khách hàng</w:t>
-      </w:r>
-    </w:p>
-    <w:p>
-      <w:pPr>
-        <w:widowControl w:val="0"/>
-        <w:tabs>
-          <w:tab w:val="left" w:pos="900"/>
-          <w:tab w:val="left" w:pos="2520"/>
-        </w:tabs>
-        <w:suppressAutoHyphens/>
-        <w:spacing w:line="360" w:lineRule="auto"/>
-        <w:ind w:left="540"/>
-        <w:jc w:val="both"/>
-        <w:rPr>
-          <w:i/>
-          <w:sz w:val="26"/>
-          <w:szCs w:val="26"/>
-        </w:rPr>
-      </w:pPr>
-      <w:r>
-        <w:rPr>
-          <w:i/>
-          <w:sz w:val="26"/>
-          <w:szCs w:val="26"/>
-        </w:rPr>
-        <w:t xml:space="preserve">sys </w:t>
-      </w:r>
-      <w:r>
-        <w:rPr>
-          <w:i/>
-          <w:sz w:val="26"/>
-          <w:szCs w:val="26"/>
-        </w:rPr>
-        <w:tab/>
-      </w:r>
-      <w:r>
-        <w:rPr>
-          <w:i/>
-          <w:sz w:val="26"/>
-          <w:szCs w:val="26"/>
-        </w:rPr>
-        <w:tab/>
-        <w:t>System</w:t>
-      </w:r>
-      <w:r>
-        <w:rPr>
-          <w:i/>
-          <w:sz w:val="26"/>
-          <w:szCs w:val="26"/>
-        </w:rPr>
-        <w:tab/>
-        <w:t>]</w:t>
+        <w:ind w:firstLine="576"/>
+      </w:pPr>
+      <w:r>
+        <w:t>[Không có]</w:t>
       </w:r>
     </w:p>
     <w:p>
@@ -2126,7 +2007,28 @@
                 <w:sz w:val="26"/>
                 <w:szCs w:val="26"/>
               </w:rPr>
-              <w:t>Thiết kế kiến trúc, thiết kế giao diện, trình bày báo cáo</w:t>
+              <w:t>Thiết k</w:t>
+            </w:r>
+            <w:r>
+              <w:rPr>
+                <w:sz w:val="26"/>
+                <w:szCs w:val="26"/>
+              </w:rPr>
+              <w:t>ế kiến trúc,</w:t>
+            </w:r>
+            <w:r>
+              <w:rPr>
+                <w:sz w:val="26"/>
+                <w:szCs w:val="26"/>
+              </w:rPr>
+              <w:t xml:space="preserve"> thiết kế giao diện,</w:t>
+            </w:r>
+            <w:r>
+              <w:rPr>
+                <w:sz w:val="26"/>
+                <w:szCs w:val="26"/>
+              </w:rPr>
+              <w:t xml:space="preserve"> trình bày báo cáo</w:t>
             </w:r>
           </w:p>
         </w:tc>
@@ -2388,7 +2290,28 @@
                 <w:sz w:val="26"/>
                 <w:szCs w:val="26"/>
               </w:rPr>
-              <w:t>, thiết kế lớp</w:t>
+              <w:t xml:space="preserve">, </w:t>
+            </w:r>
+            <w:r>
+              <w:rPr>
+                <w:sz w:val="26"/>
+                <w:szCs w:val="26"/>
+              </w:rPr>
+              <w:t xml:space="preserve">thiết kế </w:t>
+            </w:r>
+            <w:r>
+              <w:rPr>
+                <w:sz w:val="26"/>
+                <w:szCs w:val="26"/>
+              </w:rPr>
+              <w:t>lớp</w:t>
+            </w:r>
+            <w:r>
+              <w:rPr>
+                <w:sz w:val="26"/>
+                <w:szCs w:val="26"/>
+              </w:rPr>
+              <w:t>.</w:t>
             </w:r>
           </w:p>
         </w:tc>
@@ -2838,8 +2761,8 @@
         </w:rPr>
         <w:drawing>
           <wp:inline distT="0" distB="0" distL="0" distR="0">
-            <wp:extent cx="1383665" cy="1605915"/>
-            <wp:effectExtent l="19050" t="0" r="6985" b="0"/>
+            <wp:extent cx="1353823" cy="1605915"/>
+            <wp:effectExtent l="19050" t="0" r="0" b="0"/>
             <wp:docPr id="2" name="Picture 2" descr="nguoidung"/>
             <wp:cNvGraphicFramePr>
               <a:graphicFrameLocks xmlns:a="http://schemas.openxmlformats.org/drawingml/2006/main" noChangeAspect="1"/>
@@ -2855,7 +2778,6 @@
                   </pic:nvPicPr>
                   <pic:blipFill>
                     <a:blip r:embed="rId9" cstate="print"/>
-                    <a:srcRect/>
                     <a:stretch>
                       <a:fillRect/>
                     </a:stretch>
@@ -2863,7 +2785,7 @@
                   <pic:spPr bwMode="auto">
                     <a:xfrm>
                       <a:off x="0" y="0"/>
-                      <a:ext cx="1383665" cy="1605915"/>
+                      <a:ext cx="1353823" cy="1605915"/>
                     </a:xfrm>
                     <a:prstGeom prst="rect">
                       <a:avLst/>
@@ -3095,6 +3017,15 @@
                 <w:szCs w:val="26"/>
               </w:rPr>
             </w:pPr>
+            <w:r>
+              <w:rPr>
+                <w:rFonts w:ascii="Times New Roman" w:hAnsi="Times New Roman"/>
+                <w:i w:val="0"/>
+                <w:sz w:val="26"/>
+                <w:szCs w:val="26"/>
+              </w:rPr>
+              <w:t>1</w:t>
+            </w:r>
           </w:p>
         </w:tc>
         <w:tc>
@@ -3227,6 +3158,15 @@
                 <w:szCs w:val="26"/>
               </w:rPr>
             </w:pPr>
+            <w:r>
+              <w:rPr>
+                <w:rFonts w:ascii="Times New Roman" w:hAnsi="Times New Roman"/>
+                <w:i w:val="0"/>
+                <w:sz w:val="26"/>
+                <w:szCs w:val="26"/>
+              </w:rPr>
+              <w:t>2</w:t>
+            </w:r>
           </w:p>
         </w:tc>
         <w:tc>
@@ -3386,6 +3326,15 @@
                 <w:szCs w:val="26"/>
               </w:rPr>
             </w:pPr>
+            <w:r>
+              <w:rPr>
+                <w:rFonts w:ascii="Times New Roman" w:hAnsi="Times New Roman"/>
+                <w:i w:val="0"/>
+                <w:sz w:val="26"/>
+                <w:szCs w:val="26"/>
+              </w:rPr>
+              <w:t>3</w:t>
+            </w:r>
           </w:p>
         </w:tc>
         <w:tc>
@@ -3507,6 +3456,15 @@
                 <w:szCs w:val="26"/>
               </w:rPr>
             </w:pPr>
+            <w:r>
+              <w:rPr>
+                <w:rFonts w:ascii="Times New Roman" w:hAnsi="Times New Roman"/>
+                <w:i w:val="0"/>
+                <w:sz w:val="26"/>
+                <w:szCs w:val="26"/>
+              </w:rPr>
+              <w:t>4</w:t>
+            </w:r>
           </w:p>
         </w:tc>
         <w:tc>
@@ -3628,6 +3586,15 @@
                 <w:szCs w:val="26"/>
               </w:rPr>
             </w:pPr>
+            <w:r>
+              <w:rPr>
+                <w:rFonts w:ascii="Times New Roman" w:hAnsi="Times New Roman"/>
+                <w:i w:val="0"/>
+                <w:sz w:val="26"/>
+                <w:szCs w:val="26"/>
+              </w:rPr>
+              <w:t>4</w:t>
+            </w:r>
           </w:p>
         </w:tc>
         <w:tc>
@@ -3785,6 +3752,16 @@
                 <w:szCs w:val="26"/>
               </w:rPr>
             </w:pPr>
+            <w:r>
+              <w:rPr>
+                <w:rFonts w:ascii="Times New Roman" w:hAnsi="Times New Roman"/>
+                <w:i w:val="0"/>
+                <w:sz w:val="26"/>
+                <w:szCs w:val="26"/>
+              </w:rPr>
+              <w:lastRenderedPageBreak/>
+              <w:t>5</w:t>
+            </w:r>
           </w:p>
         </w:tc>
         <w:tc>
@@ -3906,6 +3883,15 @@
                 <w:szCs w:val="26"/>
               </w:rPr>
             </w:pPr>
+            <w:r>
+              <w:rPr>
+                <w:rFonts w:ascii="Times New Roman" w:hAnsi="Times New Roman"/>
+                <w:i w:val="0"/>
+                <w:sz w:val="26"/>
+                <w:szCs w:val="26"/>
+              </w:rPr>
+              <w:t>6</w:t>
+            </w:r>
           </w:p>
         </w:tc>
         <w:tc>
@@ -4111,6 +4097,15 @@
                 <w:szCs w:val="26"/>
               </w:rPr>
             </w:pPr>
+            <w:r>
+              <w:rPr>
+                <w:rFonts w:ascii="Times New Roman" w:hAnsi="Times New Roman"/>
+                <w:i w:val="0"/>
+                <w:sz w:val="26"/>
+                <w:szCs w:val="26"/>
+              </w:rPr>
+              <w:t>7</w:t>
+            </w:r>
           </w:p>
         </w:tc>
         <w:tc>
@@ -4227,15 +4222,137 @@
                 <w:sz w:val="28"/>
                 <w:szCs w:val="28"/>
               </w:rPr>
-              <w:t>Điện thoại</w:t>
-            </w:r>
-            <w:r>
-              <w:rPr>
-                <w:rFonts w:ascii="Times New Roman" w:hAnsi="Times New Roman"/>
+              <w:t>Điện thoại.</w:t>
+            </w:r>
+          </w:p>
+        </w:tc>
+      </w:tr>
+      <w:tr>
+        <w:tc>
+          <w:tcPr>
+            <w:tcW w:w="708" w:type="dxa"/>
+            <w:shd w:val="clear" w:color="auto" w:fill="auto"/>
+          </w:tcPr>
+          <w:p>
+            <w:pPr>
+              <w:pStyle w:val="BodyText"/>
+              <w:widowControl w:val="0"/>
+              <w:spacing w:line="360" w:lineRule="auto"/>
+              <w:rPr>
+                <w:rFonts w:ascii="Times New Roman" w:hAnsi="Times New Roman"/>
+                <w:i w:val="0"/>
+                <w:sz w:val="26"/>
+                <w:szCs w:val="26"/>
+              </w:rPr>
+            </w:pPr>
+            <w:r>
+              <w:rPr>
+                <w:rFonts w:ascii="Times New Roman" w:hAnsi="Times New Roman"/>
+                <w:i w:val="0"/>
+                <w:sz w:val="26"/>
+                <w:szCs w:val="26"/>
+              </w:rPr>
+              <w:t>8</w:t>
+            </w:r>
+          </w:p>
+        </w:tc>
+        <w:tc>
+          <w:tcPr>
+            <w:tcW w:w="1952" w:type="dxa"/>
+            <w:shd w:val="clear" w:color="auto" w:fill="auto"/>
+            <w:vAlign w:val="center"/>
+          </w:tcPr>
+          <w:p>
+            <w:pPr>
+              <w:pStyle w:val="ListParagraph"/>
+              <w:ind w:left="0"/>
+              <w:rPr>
+                <w:rFonts w:ascii="Times New Roman" w:hAnsi="Times New Roman"/>
+                <w:b/>
                 <w:sz w:val="28"/>
                 <w:szCs w:val="28"/>
               </w:rPr>
-              <w:t>.</w:t>
+            </w:pPr>
+            <w:r>
+              <w:rPr>
+                <w:rFonts w:ascii="Times New Roman" w:hAnsi="Times New Roman"/>
+                <w:b/>
+                <w:sz w:val="28"/>
+                <w:szCs w:val="28"/>
+              </w:rPr>
+              <w:t>SoHinhVe</w:t>
+            </w:r>
+          </w:p>
+        </w:tc>
+        <w:tc>
+          <w:tcPr>
+            <w:tcW w:w="1328" w:type="dxa"/>
+            <w:shd w:val="clear" w:color="auto" w:fill="auto"/>
+          </w:tcPr>
+          <w:p>
+            <w:pPr>
+              <w:pStyle w:val="BodyText"/>
+              <w:widowControl w:val="0"/>
+              <w:spacing w:line="360" w:lineRule="auto"/>
+              <w:rPr>
+                <w:rFonts w:ascii="Times New Roman" w:hAnsi="Times New Roman"/>
+                <w:i w:val="0"/>
+                <w:sz w:val="26"/>
+                <w:szCs w:val="26"/>
+              </w:rPr>
+            </w:pPr>
+            <w:r>
+              <w:rPr>
+                <w:rFonts w:ascii="Times New Roman" w:hAnsi="Times New Roman"/>
+                <w:i w:val="0"/>
+                <w:sz w:val="26"/>
+                <w:szCs w:val="26"/>
+              </w:rPr>
+              <w:t>Number</w:t>
+            </w:r>
+          </w:p>
+        </w:tc>
+        <w:tc>
+          <w:tcPr>
+            <w:tcW w:w="2641" w:type="dxa"/>
+            <w:shd w:val="clear" w:color="auto" w:fill="auto"/>
+          </w:tcPr>
+          <w:p>
+            <w:pPr>
+              <w:pStyle w:val="BodyText"/>
+              <w:widowControl w:val="0"/>
+              <w:spacing w:line="360" w:lineRule="auto"/>
+              <w:rPr>
+                <w:rFonts w:ascii="Times New Roman" w:hAnsi="Times New Roman"/>
+                <w:i w:val="0"/>
+                <w:sz w:val="26"/>
+                <w:szCs w:val="26"/>
+              </w:rPr>
+            </w:pPr>
+          </w:p>
+        </w:tc>
+        <w:tc>
+          <w:tcPr>
+            <w:tcW w:w="3199" w:type="dxa"/>
+            <w:shd w:val="clear" w:color="auto" w:fill="auto"/>
+          </w:tcPr>
+          <w:p>
+            <w:pPr>
+              <w:pStyle w:val="ListParagraph"/>
+              <w:ind w:left="0"/>
+              <w:rPr>
+                <w:rFonts w:ascii="Times New Roman" w:hAnsi="Times New Roman"/>
+                <w:sz w:val="28"/>
+                <w:szCs w:val="28"/>
+              </w:rPr>
+            </w:pPr>
+            <w:r>
+              <w:rPr>
+                <w:rFonts w:ascii="Times New Roman" w:hAnsi="Times New Roman"/>
+                <w:sz w:val="28"/>
+                <w:szCs w:val="28"/>
+              </w:rPr>
+              <w:t>Số hình vẽ.</w:t>
             </w:r>
           </w:p>
         </w:tc>
@@ -4260,39 +4377,69 @@
       <w:bookmarkStart w:id="35" w:name="_Toc291348497"/>
       <w:bookmarkStart w:id="36" w:name="_Toc291777055"/>
       <w:r>
-        <w:t xml:space="preserve">Sơ đồ các </w:t>
-      </w:r>
-      <w:r>
-        <w:t>màn</w:t>
-      </w:r>
-      <w:r>
-        <w:t xml:space="preserve"> hình</w:t>
+        <w:rPr>
+          <w:noProof/>
+        </w:rPr>
+        <w:drawing>
+          <wp:anchor distT="0" distB="0" distL="114300" distR="114300" simplePos="0" relativeHeight="251658240" behindDoc="0" locked="0" layoutInCell="1" allowOverlap="1">
+            <wp:simplePos x="0" y="0"/>
+            <wp:positionH relativeFrom="column">
+              <wp:posOffset>1506220</wp:posOffset>
+            </wp:positionH>
+            <wp:positionV relativeFrom="paragraph">
+              <wp:posOffset>369570</wp:posOffset>
+            </wp:positionV>
+            <wp:extent cx="2814955" cy="3264535"/>
+            <wp:effectExtent l="19050" t="0" r="4445" b="0"/>
+            <wp:wrapTopAndBottom/>
+            <wp:docPr id="1" name="Picture 0" descr="1.PNG"/>
+            <wp:cNvGraphicFramePr>
+              <a:graphicFrameLocks xmlns:a="http://schemas.openxmlformats.org/drawingml/2006/main" noChangeAspect="1"/>
+            </wp:cNvGraphicFramePr>
+            <a:graphic xmlns:a="http://schemas.openxmlformats.org/drawingml/2006/main">
+              <a:graphicData uri="http://schemas.openxmlformats.org/drawingml/2006/picture">
+                <pic:pic xmlns:pic="http://schemas.openxmlformats.org/drawingml/2006/picture">
+                  <pic:nvPicPr>
+                    <pic:cNvPr id="0" name="1.PNG"/>
+                    <pic:cNvPicPr/>
+                  </pic:nvPicPr>
+                  <pic:blipFill>
+                    <a:blip r:embed="rId10" cstate="print"/>
+                    <a:stretch>
+                      <a:fillRect/>
+                    </a:stretch>
+                  </pic:blipFill>
+                  <pic:spPr>
+                    <a:xfrm>
+                      <a:off x="0" y="0"/>
+                      <a:ext cx="2814955" cy="3264535"/>
+                    </a:xfrm>
+                    <a:prstGeom prst="rect">
+                      <a:avLst/>
+                    </a:prstGeom>
+                  </pic:spPr>
+                </pic:pic>
+              </a:graphicData>
+            </a:graphic>
+          </wp:anchor>
+        </w:drawing>
+      </w:r>
+      <w:r>
+        <w:t>Sơ đồ các màn hình</w:t>
       </w:r>
       <w:bookmarkEnd w:id="35"/>
       <w:bookmarkEnd w:id="36"/>
     </w:p>
-    <w:p>
-      <w:pPr>
-        <w:spacing w:line="360" w:lineRule="auto"/>
-      </w:pPr>
-      <w:r>
-        <w:t>Liệt kê các màn hình (chỉ cần ghi tến) và cho biết mối liên hệ giữa các màn hình (từ màn hình này có thể qua các màn hình nào).</w:t>
-      </w:r>
-    </w:p>
-    <w:p>
-      <w:pPr>
-        <w:spacing w:line="360" w:lineRule="auto"/>
-      </w:pPr>
-      <w:r>
-        <w:t>Yêu cầu: trình bày dạng hình vẽ, một hình duy nhất. Nếu có nhiều màn hình thì có thể tách ra thành nhiều hình vẽ</w:t>
-      </w:r>
-    </w:p>
+    <w:p/>
+    <w:p/>
+    <w:p/>
     <w:p>
       <w:pPr>
         <w:pStyle w:val="Heading2"/>
       </w:pPr>
       <w:bookmarkStart w:id="37" w:name="_Toc291777056"/>
       <w:r>
+        <w:lastRenderedPageBreak/>
         <w:t>Danh sách các màn hình</w:t>
       </w:r>
       <w:bookmarkEnd w:id="37"/>
@@ -4320,6 +4467,7 @@
           <w:tcPr>
             <w:tcW w:w="801" w:type="dxa"/>
             <w:shd w:val="clear" w:color="auto" w:fill="C4BC96"/>
+            <w:vAlign w:val="center"/>
           </w:tcPr>
           <w:p>
             <w:pPr>
@@ -4345,6 +4493,7 @@
           <w:tcPr>
             <w:tcW w:w="1833" w:type="dxa"/>
             <w:shd w:val="clear" w:color="auto" w:fill="C4BC96"/>
+            <w:vAlign w:val="center"/>
           </w:tcPr>
           <w:p>
             <w:pPr>
@@ -4370,6 +4519,7 @@
           <w:tcPr>
             <w:tcW w:w="7194" w:type="dxa"/>
             <w:shd w:val="clear" w:color="auto" w:fill="C4BC96"/>
+            <w:vAlign w:val="center"/>
           </w:tcPr>
           <w:p>
             <w:pPr>
@@ -4397,6 +4547,7 @@
           <w:tcPr>
             <w:tcW w:w="801" w:type="dxa"/>
             <w:shd w:val="clear" w:color="auto" w:fill="auto"/>
+            <w:vAlign w:val="center"/>
           </w:tcPr>
           <w:p>
             <w:pPr>
@@ -4410,12 +4561,22 @@
                 <w:szCs w:val="26"/>
               </w:rPr>
             </w:pPr>
+            <w:r>
+              <w:rPr>
+                <w:rFonts w:ascii="Times New Roman" w:hAnsi="Times New Roman"/>
+                <w:i w:val="0"/>
+                <w:sz w:val="26"/>
+                <w:szCs w:val="26"/>
+              </w:rPr>
+              <w:t>1</w:t>
+            </w:r>
           </w:p>
         </w:tc>
         <w:tc>
           <w:tcPr>
             <w:tcW w:w="1833" w:type="dxa"/>
             <w:shd w:val="clear" w:color="auto" w:fill="auto"/>
+            <w:vAlign w:val="center"/>
           </w:tcPr>
           <w:p>
             <w:pPr>
@@ -4429,12 +4590,22 @@
                 <w:szCs w:val="26"/>
               </w:rPr>
             </w:pPr>
+            <w:r>
+              <w:rPr>
+                <w:rFonts w:ascii="Times New Roman" w:hAnsi="Times New Roman"/>
+                <w:i w:val="0"/>
+                <w:sz w:val="26"/>
+                <w:szCs w:val="26"/>
+              </w:rPr>
+              <w:t>Man hình chính</w:t>
+            </w:r>
           </w:p>
         </w:tc>
         <w:tc>
           <w:tcPr>
             <w:tcW w:w="7194" w:type="dxa"/>
             <w:shd w:val="clear" w:color="auto" w:fill="auto"/>
+            <w:vAlign w:val="center"/>
           </w:tcPr>
           <w:p>
             <w:pPr>
@@ -4448,6 +4619,122 @@
                 <w:szCs w:val="26"/>
               </w:rPr>
             </w:pPr>
+            <w:r>
+              <w:rPr>
+                <w:rFonts w:ascii="Times New Roman" w:hAnsi="Times New Roman"/>
+                <w:i w:val="0"/>
+                <w:sz w:val="26"/>
+                <w:szCs w:val="26"/>
+              </w:rPr>
+              <w:t>B</w:t>
+            </w:r>
+            <w:r>
+              <w:rPr>
+                <w:rFonts w:ascii="Times New Roman" w:hAnsi="Times New Roman"/>
+                <w:i w:val="0"/>
+                <w:sz w:val="26"/>
+                <w:szCs w:val="26"/>
+              </w:rPr>
+              <w:t>ao gồm word space để vẽ, tool box, menu bar. Mọi tương tác cơ bản với chương trình đều nằm trên màn hình này</w:t>
+            </w:r>
+          </w:p>
+        </w:tc>
+      </w:tr>
+      <w:tr>
+        <w:tc>
+          <w:tcPr>
+            <w:tcW w:w="801" w:type="dxa"/>
+            <w:shd w:val="clear" w:color="auto" w:fill="auto"/>
+            <w:vAlign w:val="center"/>
+          </w:tcPr>
+          <w:p>
+            <w:pPr>
+              <w:pStyle w:val="BodyText"/>
+              <w:widowControl w:val="0"/>
+              <w:spacing w:line="360" w:lineRule="auto"/>
+              <w:rPr>
+                <w:rFonts w:ascii="Times New Roman" w:hAnsi="Times New Roman"/>
+                <w:i w:val="0"/>
+                <w:sz w:val="26"/>
+                <w:szCs w:val="26"/>
+              </w:rPr>
+            </w:pPr>
+            <w:r>
+              <w:rPr>
+                <w:rFonts w:ascii="Times New Roman" w:hAnsi="Times New Roman"/>
+                <w:i w:val="0"/>
+                <w:sz w:val="26"/>
+                <w:szCs w:val="26"/>
+              </w:rPr>
+              <w:t>2</w:t>
+            </w:r>
+          </w:p>
+        </w:tc>
+        <w:tc>
+          <w:tcPr>
+            <w:tcW w:w="1833" w:type="dxa"/>
+            <w:shd w:val="clear" w:color="auto" w:fill="auto"/>
+            <w:vAlign w:val="center"/>
+          </w:tcPr>
+          <w:p>
+            <w:pPr>
+              <w:pStyle w:val="BodyText"/>
+              <w:widowControl w:val="0"/>
+              <w:spacing w:line="360" w:lineRule="auto"/>
+              <w:rPr>
+                <w:rFonts w:ascii="Times New Roman" w:hAnsi="Times New Roman"/>
+                <w:i w:val="0"/>
+                <w:sz w:val="26"/>
+                <w:szCs w:val="26"/>
+              </w:rPr>
+            </w:pPr>
+            <w:r>
+              <w:rPr>
+                <w:rFonts w:ascii="Times New Roman" w:hAnsi="Times New Roman"/>
+                <w:i w:val="0"/>
+                <w:sz w:val="26"/>
+                <w:szCs w:val="26"/>
+              </w:rPr>
+              <w:t>Màn hình chọn màu</w:t>
+            </w:r>
+          </w:p>
+        </w:tc>
+        <w:tc>
+          <w:tcPr>
+            <w:tcW w:w="7194" w:type="dxa"/>
+            <w:shd w:val="clear" w:color="auto" w:fill="auto"/>
+            <w:vAlign w:val="center"/>
+          </w:tcPr>
+          <w:p>
+            <w:pPr>
+              <w:pStyle w:val="BodyText"/>
+              <w:widowControl w:val="0"/>
+              <w:spacing w:line="360" w:lineRule="auto"/>
+              <w:rPr>
+                <w:rFonts w:ascii="Times New Roman" w:hAnsi="Times New Roman"/>
+                <w:i w:val="0"/>
+                <w:sz w:val="26"/>
+                <w:szCs w:val="26"/>
+              </w:rPr>
+            </w:pPr>
+            <w:r>
+              <w:rPr>
+                <w:rFonts w:ascii="Times New Roman" w:hAnsi="Times New Roman"/>
+                <w:i w:val="0"/>
+                <w:sz w:val="26"/>
+                <w:szCs w:val="26"/>
+              </w:rPr>
+              <w:t>B</w:t>
+            </w:r>
+            <w:r>
+              <w:rPr>
+                <w:rFonts w:ascii="Times New Roman" w:hAnsi="Times New Roman"/>
+                <w:i w:val="0"/>
+                <w:sz w:val="26"/>
+                <w:szCs w:val="26"/>
+              </w:rPr>
+              <w:t>ảng màu mở rộng của bảng màu cơ bản nằm trên tool box</w:t>
+            </w:r>
           </w:p>
         </w:tc>
       </w:tr>
@@ -4459,13 +4746,7 @@
       <w:bookmarkStart w:id="38" w:name="_Toc291348498"/>
       <w:bookmarkStart w:id="39" w:name="_Toc291777057"/>
       <w:r>
-        <w:t xml:space="preserve">Mô tả </w:t>
-      </w:r>
-      <w:r>
-        <w:t>chi</w:t>
-      </w:r>
-      <w:r>
-        <w:t xml:space="preserve"> tiết các màn hình</w:t>
+        <w:t>Mô tả chi tiết các màn hình</w:t>
       </w:r>
       <w:bookmarkEnd w:id="38"/>
       <w:bookmarkEnd w:id="39"/>
@@ -4477,24 +4758,272 @@
       <w:bookmarkStart w:id="40" w:name="_Toc291348499"/>
       <w:bookmarkStart w:id="41" w:name="_Toc291777058"/>
       <w:r>
-        <w:t>Màn hình 1</w:t>
+        <w:t xml:space="preserve">Màn hình </w:t>
       </w:r>
       <w:bookmarkEnd w:id="40"/>
       <w:bookmarkEnd w:id="41"/>
+      <w:r>
+        <w:t>chính</w:t>
+      </w:r>
     </w:p>
     <w:p>
       <w:pPr>
         <w:pStyle w:val="Heading4"/>
-      </w:pPr>
-      <w:r>
+        <w:rPr>
+          <w:rFonts w:ascii="Times New Roman" w:hAnsi="Times New Roman"/>
+        </w:rPr>
+      </w:pPr>
+      <w:r>
+        <w:rPr>
+          <w:rFonts w:ascii="Times New Roman" w:hAnsi="Times New Roman"/>
+        </w:rPr>
         <w:t>Giao diện</w:t>
       </w:r>
     </w:p>
     <w:p>
       <w:pPr>
+        <w:ind w:left="720"/>
+      </w:pPr>
+    </w:p>
+    <w:p>
+      <w:pPr>
+        <w:ind w:left="720"/>
+      </w:pPr>
+    </w:p>
+    <w:p>
+      <w:pPr>
+        <w:ind w:left="720"/>
+      </w:pPr>
+      <w:r>
+        <w:rPr>
+          <w:noProof/>
+        </w:rPr>
+        <w:pict>
+          <v:group id="Group 11" o:spid="_x0000_s1036" style="position:absolute;left:0;text-align:left;margin-left:104.95pt;margin-top:1.9pt;width:179.55pt;height:143.05pt;z-index:251659264" coordsize="28255,21256" o:gfxdata="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">
+            <v:rect id="Rectangle 6" o:spid="_x0000_s1037" style="position:absolute;left:111;top:1;width:28144;height:21255;visibility:visible;v-text-anchor:middle" o:gfxdata="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" fillcolor="white [3201]" strokecolor="#f79646 [3209]" strokeweight="2pt">
+              <v:textbox style="mso-next-textbox:#Rectangle 6">
+                <w:txbxContent>
+                  <w:p>
+                    <w:pPr>
+                      <w:jc w:val="center"/>
+                    </w:pPr>
+                    <w:r>
+                      <w:t>1</w:t>
+                    </w:r>
+                  </w:p>
+                </w:txbxContent>
+              </v:textbox>
+            </v:rect>
+            <v:rect id="Rectangle 7" o:spid="_x0000_s1038" style="position:absolute;width:28143;height:3087;visibility:visible;v-text-anchor:middle" o:gfxdata="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" fillcolor="white [3201]" strokecolor="#4f81bd [3204]" strokeweight="2pt">
+              <v:textbox style="mso-next-textbox:#Rectangle 7">
+                <w:txbxContent>
+                  <w:p>
+                    <w:pPr>
+                      <w:jc w:val="center"/>
+                    </w:pPr>
+                    <w:r>
+                      <w:t>2</w:t>
+                    </w:r>
+                  </w:p>
+                </w:txbxContent>
+              </v:textbox>
+            </v:rect>
+            <v:rect id="Rectangle 8" o:spid="_x0000_s1039" style="position:absolute;top:3087;width:3087;height:18167;visibility:visible;v-text-anchor:middle" o:gfxdata="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" fillcolor="white [3201]" strokecolor="#4f81bd [3204]" strokeweight="2pt">
+              <v:textbox style="mso-next-textbox:#Rectangle 8">
+                <w:txbxContent>
+                  <w:p>
+                    <w:pPr>
+                      <w:jc w:val="center"/>
+                    </w:pPr>
+                    <w:r>
+                      <w:t>3</w:t>
+                    </w:r>
+                  </w:p>
+                </w:txbxContent>
+              </v:textbox>
+            </v:rect>
+            <v:rect id="Rectangle 9" o:spid="_x0000_s1040" style="position:absolute;left:25175;top:3087;width:2968;height:18169;visibility:visible;v-text-anchor:middle" o:gfxdata="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" fillcolor="white [3201]" strokecolor="#4f81bd [3204]" strokeweight="2pt">
+              <v:textbox style="mso-next-textbox:#Rectangle 9">
+                <w:txbxContent>
+                  <w:p>
+                    <w:pPr>
+                      <w:jc w:val="center"/>
+                    </w:pPr>
+                    <w:r>
+                      <w:t>4</w:t>
+                    </w:r>
+                  </w:p>
+                </w:txbxContent>
+              </v:textbox>
+            </v:rect>
+            <v:rect id="Rectangle 10" o:spid="_x0000_s1041" style="position:absolute;left:16744;top:19000;width:8431;height:2246;visibility:visible;v-text-anchor:middle" o:gfxdata="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" fillcolor="white [3201]" strokecolor="#4f81bd [3204]" strokeweight="2pt">
+              <v:textbox style="mso-next-textbox:#Rectangle 10">
+                <w:txbxContent>
+                  <w:p>
+                    <w:pPr>
+                      <w:jc w:val="center"/>
+                    </w:pPr>
+                    <w:r>
+                      <w:t>5</w:t>
+                    </w:r>
+                  </w:p>
+                </w:txbxContent>
+              </v:textbox>
+            </v:rect>
+            <w10:wrap type="topAndBottom"/>
+          </v:group>
+        </w:pict>
+      </w:r>
+    </w:p>
+    <w:p>
+      <w:pPr>
+        <w:rPr>
+          <w:sz w:val="26"/>
+          <w:szCs w:val="26"/>
+        </w:rPr>
+      </w:pPr>
+      <w:r>
+        <w:rPr>
+          <w:sz w:val="26"/>
+          <w:szCs w:val="26"/>
+        </w:rPr>
+        <w:t xml:space="preserve">Chú thích:  </w:t>
+      </w:r>
+    </w:p>
+    <w:p>
+      <w:pPr>
+        <w:pStyle w:val="ListParagraph"/>
+        <w:numPr>
+          <w:ilvl w:val="0"/>
+          <w:numId w:val="10"/>
+        </w:numPr>
+        <w:rPr>
+          <w:rFonts w:ascii="Times New Roman" w:hAnsi="Times New Roman"/>
+          <w:sz w:val="26"/>
+          <w:szCs w:val="26"/>
+        </w:rPr>
+      </w:pPr>
+      <w:r>
+        <w:rPr>
+          <w:rFonts w:ascii="Times New Roman" w:hAnsi="Times New Roman"/>
+          <w:sz w:val="26"/>
+          <w:szCs w:val="26"/>
+        </w:rPr>
+        <w:t>Vùng 1: vùng vẽ</w:t>
+      </w:r>
+    </w:p>
+    <w:p>
+      <w:pPr>
+        <w:pStyle w:val="ListParagraph"/>
+        <w:numPr>
+          <w:ilvl w:val="0"/>
+          <w:numId w:val="10"/>
+        </w:numPr>
+        <w:rPr>
+          <w:rFonts w:ascii="Times New Roman" w:hAnsi="Times New Roman"/>
+          <w:sz w:val="26"/>
+          <w:szCs w:val="26"/>
+        </w:rPr>
+      </w:pPr>
+      <w:r>
+        <w:rPr>
+          <w:rFonts w:ascii="Times New Roman" w:hAnsi="Times New Roman"/>
+          <w:sz w:val="26"/>
+          <w:szCs w:val="26"/>
+        </w:rPr>
+        <w:t>Vùng 2: menu bar</w:t>
+      </w:r>
+    </w:p>
+    <w:p>
+      <w:pPr>
+        <w:pStyle w:val="ListParagraph"/>
+        <w:numPr>
+          <w:ilvl w:val="0"/>
+          <w:numId w:val="10"/>
+        </w:numPr>
+        <w:rPr>
+          <w:rFonts w:ascii="Times New Roman" w:hAnsi="Times New Roman"/>
+          <w:sz w:val="26"/>
+          <w:szCs w:val="26"/>
+        </w:rPr>
+      </w:pPr>
+      <w:r>
+        <w:rPr>
+          <w:rFonts w:ascii="Times New Roman" w:hAnsi="Times New Roman"/>
+          <w:sz w:val="26"/>
+          <w:szCs w:val="26"/>
+        </w:rPr>
+        <w:t>Vùng 3: tool box 1, bao gồm bảng pha màu cơ bản, các nét vẽ cơ bản (mỏng, vừa, dày)</w:t>
+      </w:r>
+    </w:p>
+    <w:p>
+      <w:pPr>
+        <w:pStyle w:val="ListParagraph"/>
+        <w:numPr>
+          <w:ilvl w:val="0"/>
+          <w:numId w:val="10"/>
+        </w:numPr>
+        <w:rPr>
+          <w:rFonts w:ascii="Times New Roman" w:hAnsi="Times New Roman"/>
+          <w:sz w:val="26"/>
+          <w:szCs w:val="26"/>
+        </w:rPr>
+      </w:pPr>
+      <w:r>
+        <w:rPr>
+          <w:rFonts w:ascii="Times New Roman" w:hAnsi="Times New Roman"/>
+          <w:sz w:val="26"/>
+          <w:szCs w:val="26"/>
+        </w:rPr>
+        <w:t>Vùng 4: tool box 2, bao gồm bảng công cụ thao tác với hình vẽ (chọn vùng vẽ), các công cụ vẽ (chổi soen màu, bút vẽ, tô màu vùng chọn), các loại hình khối cơ bản.</w:t>
+      </w:r>
+    </w:p>
+    <w:p>
+      <w:pPr>
+        <w:pStyle w:val="ListParagraph"/>
+        <w:numPr>
+          <w:ilvl w:val="0"/>
+          <w:numId w:val="10"/>
+        </w:numPr>
+        <w:rPr>
+          <w:rFonts w:ascii="Times New Roman" w:hAnsi="Times New Roman"/>
+          <w:sz w:val="26"/>
+          <w:szCs w:val="26"/>
+        </w:rPr>
+      </w:pPr>
+      <w:r>
+        <w:rPr>
+          <w:rFonts w:ascii="Times New Roman" w:hAnsi="Times New Roman"/>
+          <w:sz w:val="26"/>
+          <w:szCs w:val="26"/>
+        </w:rPr>
+        <w:t>Vùng 5: thanh trạng thái, báo kích thước vùng vẽ (theo pixel), trạng thái lưu của hình (đã lưu/chưa lưu)</w:t>
+      </w:r>
+    </w:p>
+    <w:p>
+      <w:pPr>
         <w:pStyle w:val="Heading4"/>
-      </w:pPr>
-      <w:r>
+        <w:numPr>
+          <w:ilvl w:val="0"/>
+          <w:numId w:val="0"/>
+        </w:numPr>
+        <w:ind w:left="864"/>
+        <w:rPr>
+          <w:rFonts w:ascii="Times New Roman" w:hAnsi="Times New Roman"/>
+        </w:rPr>
+      </w:pPr>
+    </w:p>
+    <w:p>
+      <w:pPr>
+        <w:pStyle w:val="Heading4"/>
+        <w:rPr>
+          <w:rFonts w:ascii="Times New Roman" w:hAnsi="Times New Roman"/>
+        </w:rPr>
+      </w:pPr>
+      <w:r>
+        <w:rPr>
+          <w:rFonts w:ascii="Times New Roman" w:hAnsi="Times New Roman"/>
+        </w:rPr>
         <w:t>Các control sử dụng</w:t>
       </w:r>
     </w:p>
@@ -4755,9 +5284,14 @@
     <w:p>
       <w:pPr>
         <w:pStyle w:val="Heading4"/>
-      </w:pPr>
-      <w:r>
-        <w:lastRenderedPageBreak/>
+        <w:rPr>
+          <w:rFonts w:ascii="Times New Roman" w:hAnsi="Times New Roman"/>
+        </w:rPr>
+      </w:pPr>
+      <w:r>
+        <w:rPr>
+          <w:rFonts w:ascii="Times New Roman" w:hAnsi="Times New Roman"/>
+        </w:rPr>
         <w:t>Các xử lý trên màn hình</w:t>
       </w:r>
     </w:p>
@@ -4915,13 +5449,815 @@
           </w:p>
         </w:tc>
       </w:tr>
+      <w:tr>
+        <w:tc>
+          <w:tcPr>
+            <w:tcW w:w="801" w:type="dxa"/>
+            <w:shd w:val="clear" w:color="auto" w:fill="auto"/>
+          </w:tcPr>
+          <w:p>
+            <w:pPr>
+              <w:pStyle w:val="BodyText"/>
+              <w:widowControl w:val="0"/>
+              <w:spacing w:line="360" w:lineRule="auto"/>
+              <w:rPr>
+                <w:rFonts w:ascii="Times New Roman" w:hAnsi="Times New Roman"/>
+                <w:i w:val="0"/>
+                <w:sz w:val="26"/>
+                <w:szCs w:val="26"/>
+              </w:rPr>
+            </w:pPr>
+          </w:p>
+        </w:tc>
+        <w:tc>
+          <w:tcPr>
+            <w:tcW w:w="1833" w:type="dxa"/>
+            <w:shd w:val="clear" w:color="auto" w:fill="auto"/>
+          </w:tcPr>
+          <w:p>
+            <w:pPr>
+              <w:pStyle w:val="BodyText"/>
+              <w:widowControl w:val="0"/>
+              <w:spacing w:line="360" w:lineRule="auto"/>
+              <w:rPr>
+                <w:rFonts w:ascii="Times New Roman" w:hAnsi="Times New Roman"/>
+                <w:i w:val="0"/>
+                <w:sz w:val="26"/>
+                <w:szCs w:val="26"/>
+              </w:rPr>
+            </w:pPr>
+          </w:p>
+        </w:tc>
+        <w:tc>
+          <w:tcPr>
+            <w:tcW w:w="7194" w:type="dxa"/>
+            <w:shd w:val="clear" w:color="auto" w:fill="auto"/>
+          </w:tcPr>
+          <w:p>
+            <w:pPr>
+              <w:pStyle w:val="BodyText"/>
+              <w:widowControl w:val="0"/>
+              <w:spacing w:line="360" w:lineRule="auto"/>
+              <w:rPr>
+                <w:rFonts w:ascii="Times New Roman" w:hAnsi="Times New Roman"/>
+                <w:i w:val="0"/>
+                <w:sz w:val="26"/>
+                <w:szCs w:val="26"/>
+              </w:rPr>
+            </w:pPr>
+          </w:p>
+        </w:tc>
+      </w:tr>
     </w:tbl>
     <w:p>
       <w:pPr>
         <w:pStyle w:val="Heading1"/>
+        <w:numPr>
+          <w:ilvl w:val="0"/>
+          <w:numId w:val="0"/>
+        </w:numPr>
       </w:pPr>
       <w:bookmarkStart w:id="42" w:name="_Toc291348500"/>
       <w:bookmarkStart w:id="43" w:name="_Toc291777059"/>
+    </w:p>
+    <w:p>
+      <w:pPr>
+        <w:pStyle w:val="Heading3"/>
+      </w:pPr>
+      <w:r>
+        <w:t>Màn hình chọn màu</w:t>
+      </w:r>
+    </w:p>
+    <w:p>
+      <w:pPr>
+        <w:pStyle w:val="Heading4"/>
+        <w:rPr>
+          <w:rFonts w:ascii="Times New Roman" w:hAnsi="Times New Roman"/>
+        </w:rPr>
+      </w:pPr>
+      <w:r>
+        <w:rPr>
+          <w:rFonts w:ascii="Times New Roman" w:hAnsi="Times New Roman"/>
+        </w:rPr>
+        <w:t>Giao diện</w:t>
+      </w:r>
+    </w:p>
+    <w:p>
+      <w:r>
+        <w:rPr>
+          <w:noProof/>
+        </w:rPr>
+        <w:drawing>
+          <wp:anchor distT="0" distB="0" distL="114300" distR="114300" simplePos="0" relativeHeight="251660288" behindDoc="0" locked="0" layoutInCell="1" allowOverlap="1">
+            <wp:simplePos x="0" y="0"/>
+            <wp:positionH relativeFrom="column">
+              <wp:posOffset>2468245</wp:posOffset>
+            </wp:positionH>
+            <wp:positionV relativeFrom="paragraph">
+              <wp:posOffset>57150</wp:posOffset>
+            </wp:positionV>
+            <wp:extent cx="1706245" cy="2018665"/>
+            <wp:effectExtent l="19050" t="0" r="8255" b="0"/>
+            <wp:wrapTopAndBottom/>
+            <wp:docPr id="3" name="Picture 2" descr="2.PNG"/>
+            <wp:cNvGraphicFramePr>
+              <a:graphicFrameLocks xmlns:a="http://schemas.openxmlformats.org/drawingml/2006/main" noChangeAspect="1"/>
+            </wp:cNvGraphicFramePr>
+            <a:graphic xmlns:a="http://schemas.openxmlformats.org/drawingml/2006/main">
+              <a:graphicData uri="http://schemas.openxmlformats.org/drawingml/2006/picture">
+                <pic:pic xmlns:pic="http://schemas.openxmlformats.org/drawingml/2006/picture">
+                  <pic:nvPicPr>
+                    <pic:cNvPr id="0" name="2.PNG"/>
+                    <pic:cNvPicPr/>
+                  </pic:nvPicPr>
+                  <pic:blipFill>
+                    <a:blip r:embed="rId11" cstate="print"/>
+                    <a:stretch>
+                      <a:fillRect/>
+                    </a:stretch>
+                  </pic:blipFill>
+                  <pic:spPr>
+                    <a:xfrm>
+                      <a:off x="0" y="0"/>
+                      <a:ext cx="1706245" cy="2018665"/>
+                    </a:xfrm>
+                    <a:prstGeom prst="rect">
+                      <a:avLst/>
+                    </a:prstGeom>
+                  </pic:spPr>
+                </pic:pic>
+              </a:graphicData>
+            </a:graphic>
+          </wp:anchor>
+        </w:drawing>
+      </w:r>
+    </w:p>
+    <w:p>
+      <w:pPr>
+        <w:rPr>
+          <w:sz w:val="26"/>
+          <w:szCs w:val="26"/>
+        </w:rPr>
+      </w:pPr>
+      <w:r>
+        <w:rPr>
+          <w:sz w:val="26"/>
+          <w:szCs w:val="26"/>
+        </w:rPr>
+        <w:t>Chú thích:</w:t>
+      </w:r>
+    </w:p>
+    <w:p>
+      <w:pPr>
+        <w:pStyle w:val="ListParagraph"/>
+        <w:numPr>
+          <w:ilvl w:val="0"/>
+          <w:numId w:val="10"/>
+        </w:numPr>
+        <w:rPr>
+          <w:rFonts w:ascii="Times New Roman" w:hAnsi="Times New Roman"/>
+          <w:sz w:val="26"/>
+          <w:szCs w:val="26"/>
+        </w:rPr>
+      </w:pPr>
+      <w:r>
+        <w:rPr>
+          <w:rFonts w:ascii="Times New Roman" w:hAnsi="Times New Roman"/>
+          <w:sz w:val="26"/>
+          <w:szCs w:val="26"/>
+        </w:rPr>
+        <w:t>Vùng 1: bảng màu mở rộng</w:t>
+      </w:r>
+    </w:p>
+    <w:p>
+      <w:pPr>
+        <w:pStyle w:val="ListParagraph"/>
+        <w:numPr>
+          <w:ilvl w:val="0"/>
+          <w:numId w:val="10"/>
+        </w:numPr>
+        <w:rPr>
+          <w:rFonts w:ascii="Times New Roman" w:hAnsi="Times New Roman"/>
+          <w:sz w:val="26"/>
+          <w:szCs w:val="26"/>
+        </w:rPr>
+      </w:pPr>
+      <w:r>
+        <w:rPr>
+          <w:rFonts w:ascii="Times New Roman" w:hAnsi="Times New Roman"/>
+          <w:sz w:val="26"/>
+          <w:szCs w:val="26"/>
+        </w:rPr>
+        <w:t>Vùng 2: thay đổi độ đậm nhạt của màu</w:t>
+      </w:r>
+    </w:p>
+    <w:p>
+      <w:pPr>
+        <w:pStyle w:val="ListParagraph"/>
+        <w:numPr>
+          <w:ilvl w:val="0"/>
+          <w:numId w:val="10"/>
+        </w:numPr>
+        <w:rPr>
+          <w:rFonts w:ascii="Times New Roman" w:hAnsi="Times New Roman"/>
+          <w:sz w:val="26"/>
+          <w:szCs w:val="26"/>
+        </w:rPr>
+      </w:pPr>
+      <w:r>
+        <w:rPr>
+          <w:rFonts w:ascii="Times New Roman" w:hAnsi="Times New Roman"/>
+          <w:sz w:val="26"/>
+          <w:szCs w:val="26"/>
+        </w:rPr>
+        <w:t>Vùng 3: chấp nhận sử dụng màu vừa pha</w:t>
+      </w:r>
+    </w:p>
+    <w:p>
+      <w:pPr>
+        <w:pStyle w:val="ListParagraph"/>
+        <w:numPr>
+          <w:ilvl w:val="0"/>
+          <w:numId w:val="10"/>
+        </w:numPr>
+        <w:rPr>
+          <w:rFonts w:ascii="Times New Roman" w:hAnsi="Times New Roman"/>
+          <w:sz w:val="26"/>
+          <w:szCs w:val="26"/>
+        </w:rPr>
+      </w:pPr>
+      <w:r>
+        <w:rPr>
+          <w:rFonts w:ascii="Times New Roman" w:hAnsi="Times New Roman"/>
+          <w:sz w:val="26"/>
+          <w:szCs w:val="26"/>
+        </w:rPr>
+        <w:t>Vùng 4: hủy bỏ, đóng màn hình</w:t>
+      </w:r>
+    </w:p>
+    <w:p>
+      <w:pPr>
+        <w:pStyle w:val="ListParagraph"/>
+        <w:numPr>
+          <w:ilvl w:val="0"/>
+          <w:numId w:val="10"/>
+        </w:numPr>
+        <w:rPr>
+          <w:rFonts w:ascii="Times New Roman" w:hAnsi="Times New Roman"/>
+          <w:sz w:val="26"/>
+          <w:szCs w:val="26"/>
+        </w:rPr>
+      </w:pPr>
+      <w:r>
+        <w:rPr>
+          <w:rFonts w:ascii="Times New Roman" w:hAnsi="Times New Roman"/>
+          <w:sz w:val="26"/>
+          <w:szCs w:val="26"/>
+        </w:rPr>
+        <w:t>Vùng a: màu hiện đang sử dụng</w:t>
+      </w:r>
+    </w:p>
+    <w:p>
+      <w:pPr>
+        <w:pStyle w:val="ListParagraph"/>
+        <w:numPr>
+          <w:ilvl w:val="0"/>
+          <w:numId w:val="10"/>
+        </w:numPr>
+        <w:rPr>
+          <w:rFonts w:ascii="Times New Roman" w:hAnsi="Times New Roman"/>
+          <w:sz w:val="26"/>
+          <w:szCs w:val="26"/>
+        </w:rPr>
+      </w:pPr>
+      <w:r>
+        <w:rPr>
+          <w:rFonts w:ascii="Times New Roman" w:hAnsi="Times New Roman"/>
+          <w:sz w:val="26"/>
+          <w:szCs w:val="26"/>
+        </w:rPr>
+        <w:t>Vùng b: màu đang pha</w:t>
+      </w:r>
+    </w:p>
+    <w:p/>
+    <w:p>
+      <w:pPr>
+        <w:pStyle w:val="Heading4"/>
+        <w:rPr>
+          <w:rFonts w:ascii="Times New Roman" w:hAnsi="Times New Roman"/>
+        </w:rPr>
+      </w:pPr>
+      <w:r>
+        <w:rPr>
+          <w:rFonts w:ascii="Times New Roman" w:hAnsi="Times New Roman"/>
+        </w:rPr>
+        <w:lastRenderedPageBreak/>
+        <w:t>Các control sử dụng</w:t>
+      </w:r>
+    </w:p>
+    <w:tbl>
+      <w:tblPr>
+        <w:tblW w:w="9828" w:type="dxa"/>
+        <w:tblBorders>
+          <w:top w:val="single" w:sz="4" w:space="0" w:color="auto"/>
+          <w:left w:val="single" w:sz="4" w:space="0" w:color="auto"/>
+          <w:bottom w:val="single" w:sz="4" w:space="0" w:color="auto"/>
+          <w:right w:val="single" w:sz="4" w:space="0" w:color="auto"/>
+          <w:insideH w:val="single" w:sz="4" w:space="0" w:color="auto"/>
+          <w:insideV w:val="single" w:sz="4" w:space="0" w:color="auto"/>
+        </w:tblBorders>
+        <w:tblLook w:val="01E0"/>
+      </w:tblPr>
+      <w:tblGrid>
+        <w:gridCol w:w="801"/>
+        <w:gridCol w:w="1833"/>
+        <w:gridCol w:w="1688"/>
+        <w:gridCol w:w="1688"/>
+        <w:gridCol w:w="3818"/>
+      </w:tblGrid>
+      <w:tr>
+        <w:tc>
+          <w:tcPr>
+            <w:tcW w:w="801" w:type="dxa"/>
+            <w:shd w:val="clear" w:color="auto" w:fill="C4BC96"/>
+          </w:tcPr>
+          <w:p>
+            <w:pPr>
+              <w:widowControl w:val="0"/>
+              <w:spacing w:line="360" w:lineRule="auto"/>
+              <w:rPr>
+                <w:b/>
+                <w:sz w:val="26"/>
+                <w:szCs w:val="26"/>
+              </w:rPr>
+            </w:pPr>
+            <w:r>
+              <w:rPr>
+                <w:b/>
+                <w:sz w:val="26"/>
+                <w:szCs w:val="26"/>
+              </w:rPr>
+              <w:t>STT</w:t>
+            </w:r>
+          </w:p>
+        </w:tc>
+        <w:tc>
+          <w:tcPr>
+            <w:tcW w:w="1833" w:type="dxa"/>
+            <w:shd w:val="clear" w:color="auto" w:fill="C4BC96"/>
+          </w:tcPr>
+          <w:p>
+            <w:pPr>
+              <w:widowControl w:val="0"/>
+              <w:spacing w:line="360" w:lineRule="auto"/>
+              <w:rPr>
+                <w:b/>
+                <w:sz w:val="26"/>
+                <w:szCs w:val="26"/>
+              </w:rPr>
+            </w:pPr>
+            <w:r>
+              <w:rPr>
+                <w:b/>
+                <w:sz w:val="26"/>
+                <w:szCs w:val="26"/>
+              </w:rPr>
+              <w:t>Tên control</w:t>
+            </w:r>
+          </w:p>
+        </w:tc>
+        <w:tc>
+          <w:tcPr>
+            <w:tcW w:w="1688" w:type="dxa"/>
+            <w:shd w:val="clear" w:color="auto" w:fill="C4BC96"/>
+          </w:tcPr>
+          <w:p>
+            <w:pPr>
+              <w:widowControl w:val="0"/>
+              <w:spacing w:line="360" w:lineRule="auto"/>
+              <w:rPr>
+                <w:b/>
+                <w:sz w:val="26"/>
+                <w:szCs w:val="26"/>
+              </w:rPr>
+            </w:pPr>
+            <w:r>
+              <w:rPr>
+                <w:b/>
+                <w:sz w:val="26"/>
+                <w:szCs w:val="26"/>
+              </w:rPr>
+              <w:t>Kiểu</w:t>
+            </w:r>
+          </w:p>
+        </w:tc>
+        <w:tc>
+          <w:tcPr>
+            <w:tcW w:w="1688" w:type="dxa"/>
+            <w:shd w:val="clear" w:color="auto" w:fill="C4BC96"/>
+          </w:tcPr>
+          <w:p>
+            <w:pPr>
+              <w:widowControl w:val="0"/>
+              <w:spacing w:line="360" w:lineRule="auto"/>
+              <w:rPr>
+                <w:b/>
+                <w:sz w:val="26"/>
+                <w:szCs w:val="26"/>
+              </w:rPr>
+            </w:pPr>
+            <w:r>
+              <w:rPr>
+                <w:b/>
+                <w:sz w:val="26"/>
+                <w:szCs w:val="26"/>
+              </w:rPr>
+              <w:t>Ràng buộc</w:t>
+            </w:r>
+          </w:p>
+        </w:tc>
+        <w:tc>
+          <w:tcPr>
+            <w:tcW w:w="3818" w:type="dxa"/>
+            <w:shd w:val="clear" w:color="auto" w:fill="C4BC96"/>
+          </w:tcPr>
+          <w:p>
+            <w:pPr>
+              <w:widowControl w:val="0"/>
+              <w:spacing w:line="360" w:lineRule="auto"/>
+              <w:rPr>
+                <w:b/>
+                <w:sz w:val="26"/>
+                <w:szCs w:val="26"/>
+              </w:rPr>
+            </w:pPr>
+            <w:r>
+              <w:rPr>
+                <w:b/>
+                <w:sz w:val="26"/>
+                <w:szCs w:val="26"/>
+              </w:rPr>
+              <w:t>Ý nghĩa/ghi chú</w:t>
+            </w:r>
+          </w:p>
+        </w:tc>
+      </w:tr>
+      <w:tr>
+        <w:tc>
+          <w:tcPr>
+            <w:tcW w:w="801" w:type="dxa"/>
+            <w:shd w:val="clear" w:color="auto" w:fill="auto"/>
+          </w:tcPr>
+          <w:p>
+            <w:pPr>
+              <w:pStyle w:val="BodyText"/>
+              <w:widowControl w:val="0"/>
+              <w:spacing w:line="360" w:lineRule="auto"/>
+              <w:rPr>
+                <w:rFonts w:ascii="Times New Roman" w:hAnsi="Times New Roman"/>
+                <w:i w:val="0"/>
+                <w:sz w:val="26"/>
+                <w:szCs w:val="26"/>
+              </w:rPr>
+            </w:pPr>
+          </w:p>
+        </w:tc>
+        <w:tc>
+          <w:tcPr>
+            <w:tcW w:w="1833" w:type="dxa"/>
+            <w:shd w:val="clear" w:color="auto" w:fill="auto"/>
+          </w:tcPr>
+          <w:p>
+            <w:pPr>
+              <w:pStyle w:val="BodyText"/>
+              <w:widowControl w:val="0"/>
+              <w:spacing w:line="360" w:lineRule="auto"/>
+              <w:rPr>
+                <w:rFonts w:ascii="Times New Roman" w:hAnsi="Times New Roman"/>
+                <w:i w:val="0"/>
+                <w:sz w:val="26"/>
+                <w:szCs w:val="26"/>
+              </w:rPr>
+            </w:pPr>
+          </w:p>
+        </w:tc>
+        <w:tc>
+          <w:tcPr>
+            <w:tcW w:w="1688" w:type="dxa"/>
+            <w:shd w:val="clear" w:color="auto" w:fill="auto"/>
+          </w:tcPr>
+          <w:p>
+            <w:pPr>
+              <w:pStyle w:val="BodyText"/>
+              <w:widowControl w:val="0"/>
+              <w:spacing w:line="360" w:lineRule="auto"/>
+              <w:rPr>
+                <w:rFonts w:ascii="Times New Roman" w:hAnsi="Times New Roman"/>
+                <w:i w:val="0"/>
+                <w:sz w:val="26"/>
+                <w:szCs w:val="26"/>
+              </w:rPr>
+            </w:pPr>
+          </w:p>
+        </w:tc>
+        <w:tc>
+          <w:tcPr>
+            <w:tcW w:w="1688" w:type="dxa"/>
+            <w:shd w:val="clear" w:color="auto" w:fill="auto"/>
+          </w:tcPr>
+          <w:p>
+            <w:pPr>
+              <w:pStyle w:val="BodyText"/>
+              <w:widowControl w:val="0"/>
+              <w:spacing w:line="360" w:lineRule="auto"/>
+              <w:rPr>
+                <w:rFonts w:ascii="Times New Roman" w:hAnsi="Times New Roman"/>
+                <w:i w:val="0"/>
+                <w:sz w:val="26"/>
+                <w:szCs w:val="26"/>
+              </w:rPr>
+            </w:pPr>
+          </w:p>
+        </w:tc>
+        <w:tc>
+          <w:tcPr>
+            <w:tcW w:w="3818" w:type="dxa"/>
+            <w:shd w:val="clear" w:color="auto" w:fill="auto"/>
+          </w:tcPr>
+          <w:p>
+            <w:pPr>
+              <w:pStyle w:val="BodyText"/>
+              <w:widowControl w:val="0"/>
+              <w:spacing w:line="360" w:lineRule="auto"/>
+              <w:rPr>
+                <w:rFonts w:ascii="Times New Roman" w:hAnsi="Times New Roman"/>
+                <w:i w:val="0"/>
+                <w:sz w:val="26"/>
+                <w:szCs w:val="26"/>
+              </w:rPr>
+            </w:pPr>
+          </w:p>
+        </w:tc>
+      </w:tr>
+    </w:tbl>
+    <w:p>
+      <w:pPr>
+        <w:spacing w:line="360" w:lineRule="auto"/>
+        <w:rPr>
+          <w:sz w:val="26"/>
+          <w:szCs w:val="26"/>
+        </w:rPr>
+      </w:pPr>
+    </w:p>
+    <w:p>
+      <w:pPr>
+        <w:pStyle w:val="Heading4"/>
+        <w:rPr>
+          <w:rFonts w:ascii="Times New Roman" w:hAnsi="Times New Roman"/>
+        </w:rPr>
+      </w:pPr>
+      <w:r>
+        <w:rPr>
+          <w:rFonts w:ascii="Times New Roman" w:hAnsi="Times New Roman"/>
+        </w:rPr>
+        <w:t>Các xử lý trên màn hình</w:t>
+      </w:r>
+    </w:p>
+    <w:tbl>
+      <w:tblPr>
+        <w:tblW w:w="9828" w:type="dxa"/>
+        <w:tblBorders>
+          <w:top w:val="single" w:sz="4" w:space="0" w:color="auto"/>
+          <w:left w:val="single" w:sz="4" w:space="0" w:color="auto"/>
+          <w:bottom w:val="single" w:sz="4" w:space="0" w:color="auto"/>
+          <w:right w:val="single" w:sz="4" w:space="0" w:color="auto"/>
+          <w:insideH w:val="single" w:sz="4" w:space="0" w:color="auto"/>
+          <w:insideV w:val="single" w:sz="4" w:space="0" w:color="auto"/>
+        </w:tblBorders>
+        <w:tblLook w:val="01E0"/>
+      </w:tblPr>
+      <w:tblGrid>
+        <w:gridCol w:w="801"/>
+        <w:gridCol w:w="1833"/>
+        <w:gridCol w:w="7194"/>
+      </w:tblGrid>
+      <w:tr>
+        <w:tc>
+          <w:tcPr>
+            <w:tcW w:w="801" w:type="dxa"/>
+            <w:shd w:val="clear" w:color="auto" w:fill="C4BC96"/>
+          </w:tcPr>
+          <w:p>
+            <w:pPr>
+              <w:widowControl w:val="0"/>
+              <w:spacing w:line="360" w:lineRule="auto"/>
+              <w:rPr>
+                <w:b/>
+                <w:sz w:val="26"/>
+                <w:szCs w:val="26"/>
+              </w:rPr>
+            </w:pPr>
+            <w:r>
+              <w:rPr>
+                <w:b/>
+                <w:sz w:val="26"/>
+                <w:szCs w:val="26"/>
+              </w:rPr>
+              <w:t>STT</w:t>
+            </w:r>
+          </w:p>
+        </w:tc>
+        <w:tc>
+          <w:tcPr>
+            <w:tcW w:w="1833" w:type="dxa"/>
+            <w:shd w:val="clear" w:color="auto" w:fill="C4BC96"/>
+          </w:tcPr>
+          <w:p>
+            <w:pPr>
+              <w:widowControl w:val="0"/>
+              <w:spacing w:line="360" w:lineRule="auto"/>
+              <w:rPr>
+                <w:b/>
+                <w:sz w:val="26"/>
+                <w:szCs w:val="26"/>
+              </w:rPr>
+            </w:pPr>
+            <w:r>
+              <w:rPr>
+                <w:b/>
+                <w:sz w:val="26"/>
+                <w:szCs w:val="26"/>
+              </w:rPr>
+              <w:t>Tên sự kiện</w:t>
+            </w:r>
+          </w:p>
+        </w:tc>
+        <w:tc>
+          <w:tcPr>
+            <w:tcW w:w="7194" w:type="dxa"/>
+            <w:shd w:val="clear" w:color="auto" w:fill="C4BC96"/>
+          </w:tcPr>
+          <w:p>
+            <w:pPr>
+              <w:widowControl w:val="0"/>
+              <w:spacing w:line="360" w:lineRule="auto"/>
+              <w:rPr>
+                <w:b/>
+                <w:sz w:val="26"/>
+                <w:szCs w:val="26"/>
+              </w:rPr>
+            </w:pPr>
+            <w:r>
+              <w:rPr>
+                <w:b/>
+                <w:sz w:val="26"/>
+                <w:szCs w:val="26"/>
+              </w:rPr>
+              <w:t>Xử lý</w:t>
+            </w:r>
+          </w:p>
+        </w:tc>
+      </w:tr>
+      <w:tr>
+        <w:tc>
+          <w:tcPr>
+            <w:tcW w:w="801" w:type="dxa"/>
+            <w:shd w:val="clear" w:color="auto" w:fill="auto"/>
+          </w:tcPr>
+          <w:p>
+            <w:pPr>
+              <w:pStyle w:val="BodyText"/>
+              <w:widowControl w:val="0"/>
+              <w:spacing w:line="360" w:lineRule="auto"/>
+              <w:rPr>
+                <w:rFonts w:ascii="Times New Roman" w:hAnsi="Times New Roman"/>
+                <w:i w:val="0"/>
+                <w:sz w:val="26"/>
+                <w:szCs w:val="26"/>
+              </w:rPr>
+            </w:pPr>
+          </w:p>
+        </w:tc>
+        <w:tc>
+          <w:tcPr>
+            <w:tcW w:w="1833" w:type="dxa"/>
+            <w:shd w:val="clear" w:color="auto" w:fill="auto"/>
+          </w:tcPr>
+          <w:p>
+            <w:pPr>
+              <w:pStyle w:val="BodyText"/>
+              <w:widowControl w:val="0"/>
+              <w:spacing w:line="360" w:lineRule="auto"/>
+              <w:rPr>
+                <w:rFonts w:ascii="Times New Roman" w:hAnsi="Times New Roman"/>
+                <w:i w:val="0"/>
+                <w:sz w:val="26"/>
+                <w:szCs w:val="26"/>
+              </w:rPr>
+            </w:pPr>
+          </w:p>
+        </w:tc>
+        <w:tc>
+          <w:tcPr>
+            <w:tcW w:w="7194" w:type="dxa"/>
+            <w:shd w:val="clear" w:color="auto" w:fill="auto"/>
+          </w:tcPr>
+          <w:p>
+            <w:pPr>
+              <w:pStyle w:val="BodyText"/>
+              <w:widowControl w:val="0"/>
+              <w:spacing w:line="360" w:lineRule="auto"/>
+              <w:rPr>
+                <w:rFonts w:ascii="Times New Roman" w:hAnsi="Times New Roman"/>
+                <w:i w:val="0"/>
+                <w:sz w:val="26"/>
+                <w:szCs w:val="26"/>
+              </w:rPr>
+            </w:pPr>
+          </w:p>
+        </w:tc>
+      </w:tr>
+      <w:tr>
+        <w:tc>
+          <w:tcPr>
+            <w:tcW w:w="801" w:type="dxa"/>
+            <w:shd w:val="clear" w:color="auto" w:fill="auto"/>
+          </w:tcPr>
+          <w:p>
+            <w:pPr>
+              <w:pStyle w:val="BodyText"/>
+              <w:widowControl w:val="0"/>
+              <w:spacing w:line="360" w:lineRule="auto"/>
+              <w:rPr>
+                <w:rFonts w:ascii="Times New Roman" w:hAnsi="Times New Roman"/>
+                <w:i w:val="0"/>
+                <w:sz w:val="26"/>
+                <w:szCs w:val="26"/>
+              </w:rPr>
+            </w:pPr>
+          </w:p>
+        </w:tc>
+        <w:tc>
+          <w:tcPr>
+            <w:tcW w:w="1833" w:type="dxa"/>
+            <w:shd w:val="clear" w:color="auto" w:fill="auto"/>
+          </w:tcPr>
+          <w:p>
+            <w:pPr>
+              <w:pStyle w:val="BodyText"/>
+              <w:widowControl w:val="0"/>
+              <w:spacing w:line="360" w:lineRule="auto"/>
+              <w:rPr>
+                <w:rFonts w:ascii="Times New Roman" w:hAnsi="Times New Roman"/>
+                <w:i w:val="0"/>
+                <w:sz w:val="26"/>
+                <w:szCs w:val="26"/>
+              </w:rPr>
+            </w:pPr>
+          </w:p>
+        </w:tc>
+        <w:tc>
+          <w:tcPr>
+            <w:tcW w:w="7194" w:type="dxa"/>
+            <w:shd w:val="clear" w:color="auto" w:fill="auto"/>
+          </w:tcPr>
+          <w:p>
+            <w:pPr>
+              <w:pStyle w:val="BodyText"/>
+              <w:widowControl w:val="0"/>
+              <w:spacing w:line="360" w:lineRule="auto"/>
+              <w:rPr>
+                <w:rFonts w:ascii="Times New Roman" w:hAnsi="Times New Roman"/>
+                <w:i w:val="0"/>
+                <w:sz w:val="26"/>
+                <w:szCs w:val="26"/>
+              </w:rPr>
+            </w:pPr>
+          </w:p>
+        </w:tc>
+      </w:tr>
+    </w:tbl>
+    <w:p/>
+    <w:p/>
+    <w:p/>
+    <w:p/>
+    <w:p/>
+    <w:p>
+      <w:pPr>
+        <w:pStyle w:val="Heading1"/>
+        <w:numPr>
+          <w:ilvl w:val="0"/>
+          <w:numId w:val="0"/>
+        </w:numPr>
+      </w:pPr>
+      <w:r>
+        <w:t xml:space="preserve"> </w:t>
+      </w:r>
+    </w:p>
+    <w:p>
+      <w:pPr>
+        <w:pStyle w:val="Heading1"/>
+      </w:pPr>
       <w:r>
         <w:t>Thiết kế lớp</w:t>
       </w:r>
@@ -5296,6 +6632,7 @@
       <w:bookmarkStart w:id="50" w:name="_Toc291348504"/>
       <w:bookmarkStart w:id="51" w:name="_Toc291777063"/>
       <w:r>
+        <w:lastRenderedPageBreak/>
         <w:t>Lớp 1</w:t>
       </w:r>
       <w:bookmarkEnd w:id="50"/>
@@ -5304,8 +6641,14 @@
     <w:p>
       <w:pPr>
         <w:pStyle w:val="Heading4"/>
-      </w:pPr>
-      <w:r>
+        <w:rPr>
+          <w:rFonts w:ascii="Times New Roman" w:hAnsi="Times New Roman"/>
+        </w:rPr>
+      </w:pPr>
+      <w:r>
+        <w:rPr>
+          <w:rFonts w:ascii="Times New Roman" w:hAnsi="Times New Roman"/>
+        </w:rPr>
         <w:t>Mô tả lớp</w:t>
       </w:r>
     </w:p>
@@ -5317,6 +6660,9 @@
         </w:rPr>
       </w:pPr>
       <w:r>
+        <w:rPr>
+          <w:rFonts w:ascii="Times New Roman" w:hAnsi="Times New Roman"/>
+        </w:rPr>
         <w:t>Danh sách các thuộc tính</w:t>
       </w:r>
     </w:p>
@@ -5583,6 +6929,9 @@
         </w:rPr>
       </w:pPr>
       <w:r>
+        <w:rPr>
+          <w:rFonts w:ascii="Times New Roman" w:hAnsi="Times New Roman"/>
+        </w:rPr>
         <w:t>Danh sách các phương thức</w:t>
       </w:r>
     </w:p>
@@ -5797,9 +7146,9 @@
       </w:pPr>
     </w:p>
     <w:sectPr>
-      <w:headerReference w:type="default" r:id="rId10"/>
-      <w:footerReference w:type="default" r:id="rId11"/>
-      <w:headerReference w:type="first" r:id="rId12"/>
+      <w:headerReference w:type="default" r:id="rId12"/>
+      <w:footerReference w:type="default" r:id="rId13"/>
+      <w:headerReference w:type="first" r:id="rId14"/>
       <w:pgSz w:w="12240" w:h="15840" w:code="1"/>
       <w:pgMar w:top="1440" w:right="1267" w:bottom="1440" w:left="1267" w:header="720" w:footer="720" w:gutter="0"/>
       <w:pgNumType w:start="0"/>
@@ -5884,7 +7233,7 @@
         <w:sz w:val="24"/>
         <w:lang w:eastAsia="en-US"/>
       </w:rPr>
-      <w:t>2</w:t>
+      <w:t>4</w:t>
     </w:r>
     <w:r>
       <w:rPr>
@@ -7041,6 +8390,119 @@
     </w:lvl>
   </w:abstractNum>
   <w:abstractNum w:abstractNumId="5">
+    <w:nsid w:val="53371A2F"/>
+    <w:multiLevelType w:val="hybridMultilevel"/>
+    <w:tmpl w:val="BFEC4C5E"/>
+    <w:lvl w:ilvl="0" w:tplc="B5E24B64">
+      <w:start w:val="1"/>
+      <w:numFmt w:val="bullet"/>
+      <w:lvlText w:val="-"/>
+      <w:lvlJc w:val="left"/>
+      <w:pPr>
+        <w:ind w:left="1440" w:hanging="360"/>
+      </w:pPr>
+      <w:rPr>
+        <w:rFonts w:ascii="Calibri" w:eastAsiaTheme="minorHAnsi" w:hAnsi="Calibri" w:cs="Calibri" w:hint="default"/>
+      </w:rPr>
+    </w:lvl>
+    <w:lvl w:ilvl="1" w:tplc="04090003" w:tentative="1">
+      <w:start w:val="1"/>
+      <w:numFmt w:val="bullet"/>
+      <w:lvlText w:val="o"/>
+      <w:lvlJc w:val="left"/>
+      <w:pPr>
+        <w:ind w:left="2160" w:hanging="360"/>
+      </w:pPr>
+      <w:rPr>
+        <w:rFonts w:ascii="Courier New" w:hAnsi="Courier New" w:cs="Courier New" w:hint="default"/>
+      </w:rPr>
+    </w:lvl>
+    <w:lvl w:ilvl="2" w:tplc="04090005" w:tentative="1">
+      <w:start w:val="1"/>
+      <w:numFmt w:val="bullet"/>
+      <w:lvlText w:val=""/>
+      <w:lvlJc w:val="left"/>
+      <w:pPr>
+        <w:ind w:left="2880" w:hanging="360"/>
+      </w:pPr>
+      <w:rPr>
+        <w:rFonts w:ascii="Wingdings" w:hAnsi="Wingdings" w:hint="default"/>
+      </w:rPr>
+    </w:lvl>
+    <w:lvl w:ilvl="3" w:tplc="04090001" w:tentative="1">
+      <w:start w:val="1"/>
+      <w:numFmt w:val="bullet"/>
+      <w:lvlText w:val=""/>
+      <w:lvlJc w:val="left"/>
+      <w:pPr>
+        <w:ind w:left="3600" w:hanging="360"/>
+      </w:pPr>
+      <w:rPr>
+        <w:rFonts w:ascii="Symbol" w:hAnsi="Symbol" w:hint="default"/>
+      </w:rPr>
+    </w:lvl>
+    <w:lvl w:ilvl="4" w:tplc="04090003" w:tentative="1">
+      <w:start w:val="1"/>
+      <w:numFmt w:val="bullet"/>
+      <w:lvlText w:val="o"/>
+      <w:lvlJc w:val="left"/>
+      <w:pPr>
+        <w:ind w:left="4320" w:hanging="360"/>
+      </w:pPr>
+      <w:rPr>
+        <w:rFonts w:ascii="Courier New" w:hAnsi="Courier New" w:cs="Courier New" w:hint="default"/>
+      </w:rPr>
+    </w:lvl>
+    <w:lvl w:ilvl="5" w:tplc="04090005" w:tentative="1">
+      <w:start w:val="1"/>
+      <w:numFmt w:val="bullet"/>
+      <w:lvlText w:val=""/>
+      <w:lvlJc w:val="left"/>
+      <w:pPr>
+        <w:ind w:left="5040" w:hanging="360"/>
+      </w:pPr>
+      <w:rPr>
+        <w:rFonts w:ascii="Wingdings" w:hAnsi="Wingdings" w:hint="default"/>
+      </w:rPr>
+    </w:lvl>
+    <w:lvl w:ilvl="6" w:tplc="04090001" w:tentative="1">
+      <w:start w:val="1"/>
+      <w:numFmt w:val="bullet"/>
+      <w:lvlText w:val=""/>
+      <w:lvlJc w:val="left"/>
+      <w:pPr>
+        <w:ind w:left="5760" w:hanging="360"/>
+      </w:pPr>
+      <w:rPr>
+        <w:rFonts w:ascii="Symbol" w:hAnsi="Symbol" w:hint="default"/>
+      </w:rPr>
+    </w:lvl>
+    <w:lvl w:ilvl="7" w:tplc="04090003" w:tentative="1">
+      <w:start w:val="1"/>
+      <w:numFmt w:val="bullet"/>
+      <w:lvlText w:val="o"/>
+      <w:lvlJc w:val="left"/>
+      <w:pPr>
+        <w:ind w:left="6480" w:hanging="360"/>
+      </w:pPr>
+      <w:rPr>
+        <w:rFonts w:ascii="Courier New" w:hAnsi="Courier New" w:cs="Courier New" w:hint="default"/>
+      </w:rPr>
+    </w:lvl>
+    <w:lvl w:ilvl="8" w:tplc="04090005" w:tentative="1">
+      <w:start w:val="1"/>
+      <w:numFmt w:val="bullet"/>
+      <w:lvlText w:val=""/>
+      <w:lvlJc w:val="left"/>
+      <w:pPr>
+        <w:ind w:left="7200" w:hanging="360"/>
+      </w:pPr>
+      <w:rPr>
+        <w:rFonts w:ascii="Wingdings" w:hAnsi="Wingdings" w:hint="default"/>
+      </w:rPr>
+    </w:lvl>
+  </w:abstractNum>
+  <w:abstractNum w:abstractNumId="6">
     <w:nsid w:val="547606C8"/>
     <w:multiLevelType w:val="hybridMultilevel"/>
     <w:tmpl w:val="880A82FE"/>
@@ -7180,7 +8642,7 @@
       </w:rPr>
     </w:lvl>
   </w:abstractNum>
-  <w:abstractNum w:abstractNumId="6">
+  <w:abstractNum w:abstractNumId="7">
     <w:nsid w:val="69A22AC0"/>
     <w:multiLevelType w:val="hybridMultilevel"/>
     <w:tmpl w:val="7FF44F58"/>
@@ -7226,7 +8688,6 @@
         <w:shd w:val="clear" w:color="000000" w:fill="000000"/>
         <w:vertAlign w:val="baseline"/>
         <w:em w:val="none"/>
-        <w:lang/>
         <w:specVanish w:val="0"/>
       </w:rPr>
     </w:lvl>
@@ -7327,7 +8788,7 @@
       </w:pPr>
     </w:lvl>
   </w:abstractNum>
-  <w:abstractNum w:abstractNumId="7">
+  <w:abstractNum w:abstractNumId="8">
     <w:nsid w:val="7B362CE5"/>
     <w:multiLevelType w:val="singleLevel"/>
     <w:tmpl w:val="0409000F"/>
@@ -7348,7 +8809,7 @@
     <w:abstractNumId w:val="0"/>
   </w:num>
   <w:num w:numId="2">
-    <w:abstractNumId w:val="6"/>
+    <w:abstractNumId w:val="7"/>
   </w:num>
   <w:num w:numId="3">
     <w:abstractNumId w:val="0"/>
@@ -7360,16 +8821,25 @@
     <w:abstractNumId w:val="4"/>
   </w:num>
   <w:num w:numId="6">
-    <w:abstractNumId w:val="5"/>
+    <w:abstractNumId w:val="6"/>
   </w:num>
   <w:num w:numId="7">
     <w:abstractNumId w:val="3"/>
   </w:num>
   <w:num w:numId="8">
-    <w:abstractNumId w:val="7"/>
+    <w:abstractNumId w:val="8"/>
   </w:num>
   <w:num w:numId="9">
     <w:abstractNumId w:val="2"/>
+  </w:num>
+  <w:num w:numId="10">
+    <w:abstractNumId w:val="5"/>
+  </w:num>
+  <w:num w:numId="11">
+    <w:abstractNumId w:val="0"/>
+  </w:num>
+  <w:num w:numId="12">
+    <w:abstractNumId w:val="0"/>
   </w:num>
 </w:numbering>
 </file>
@@ -9208,7 +10678,7 @@
 </file>
 
 <file path=customXml/itemProps1.xml><?xml version="1.0" encoding="utf-8"?>
-<ds:datastoreItem xmlns:ds="http://schemas.openxmlformats.org/officeDocument/2006/customXml" ds:itemID="{B1FD9AE2-5788-44B9-AFB7-84E25D0610B5}">
+<ds:datastoreItem xmlns:ds="http://schemas.openxmlformats.org/officeDocument/2006/customXml" ds:itemID="{703DE684-C56C-447A-8264-61F77F319D23}">
   <ds:schemaRefs>
     <ds:schemaRef ds:uri="http://schemas.openxmlformats.org/officeDocument/2006/bibliography"/>
   </ds:schemaRefs>

</xml_diff>